<commit_message>
Notificacion del cambio de docuemtación
Notificacion del cambio de docuemtación
</commit_message>
<xml_diff>
--- a/Documentacion/IT_Proyecto.docx
+++ b/Documentacion/IT_Proyecto.docx
@@ -191,7 +191,21 @@
         <w:rPr>
           <w:rFonts w:cstheme="minorHAnsi"/>
         </w:rPr>
-        <w:t xml:space="preserve"> en las posicionas mas altas y las que tengas menos votos en las posiciones más bajas.</w:t>
+        <w:t xml:space="preserve"> en las posicionas </w:t>
+      </w:r>
+      <w:proofErr w:type="spellStart"/>
+      <w:r>
+        <w:rPr>
+          <w:rFonts w:cstheme="minorHAnsi"/>
+        </w:rPr>
+        <w:t>mas</w:t>
+      </w:r>
+      <w:proofErr w:type="spellEnd"/>
+      <w:r>
+        <w:rPr>
+          <w:rFonts w:cstheme="minorHAnsi"/>
+        </w:rPr>
+        <w:t xml:space="preserve"> altas y las que tengas menos votos en las posiciones más bajas.</w:t>
       </w:r>
     </w:p>
     <w:p>
@@ -253,17 +267,26 @@
         </w:rPr>
         <w:t xml:space="preserve">El usuario podrá </w:t>
       </w:r>
+      <w:proofErr w:type="spellStart"/>
       <w:r>
         <w:rPr>
           <w:rFonts w:cstheme="minorHAnsi"/>
         </w:rPr>
         <w:t>loguearse</w:t>
       </w:r>
-      <w:r>
-        <w:rPr>
-          <w:rFonts w:cstheme="minorHAnsi"/>
-        </w:rPr>
-        <w:t xml:space="preserve"> en el sistema y pasará a ser un usuario log</w:t>
+      <w:proofErr w:type="spellEnd"/>
+      <w:r>
+        <w:rPr>
+          <w:rFonts w:cstheme="minorHAnsi"/>
+        </w:rPr>
+        <w:t xml:space="preserve"> en el sistema y pasará a ser un usuario </w:t>
+      </w:r>
+      <w:proofErr w:type="spellStart"/>
+      <w:r>
+        <w:rPr>
+          <w:rFonts w:cstheme="minorHAnsi"/>
+        </w:rPr>
+        <w:t>log</w:t>
       </w:r>
       <w:r>
         <w:rPr>
@@ -275,7 +298,14 @@
         <w:rPr>
           <w:rFonts w:cstheme="minorHAnsi"/>
         </w:rPr>
-        <w:t>eado o usuario administrador.</w:t>
+        <w:t>eado</w:t>
+      </w:r>
+      <w:proofErr w:type="spellEnd"/>
+      <w:r>
+        <w:rPr>
+          <w:rFonts w:cstheme="minorHAnsi"/>
+        </w:rPr>
+        <w:t xml:space="preserve"> o usuario administrador.</w:t>
       </w:r>
       <w:r>
         <w:rPr>
@@ -295,7 +325,14 @@
         <w:rPr>
           <w:rFonts w:cstheme="minorHAnsi"/>
         </w:rPr>
-        <w:t>Los usuarios log</w:t>
+        <w:t xml:space="preserve">Los usuarios </w:t>
+      </w:r>
+      <w:proofErr w:type="spellStart"/>
+      <w:r>
+        <w:rPr>
+          <w:rFonts w:cstheme="minorHAnsi"/>
+        </w:rPr>
+        <w:t>log</w:t>
       </w:r>
       <w:r>
         <w:rPr>
@@ -307,7 +344,14 @@
         <w:rPr>
           <w:rFonts w:cstheme="minorHAnsi"/>
         </w:rPr>
-        <w:t xml:space="preserve">eados, podrán </w:t>
+        <w:t>eados</w:t>
+      </w:r>
+      <w:proofErr w:type="spellEnd"/>
+      <w:r>
+        <w:rPr>
+          <w:rFonts w:cstheme="minorHAnsi"/>
+        </w:rPr>
+        <w:t xml:space="preserve">, podrán </w:t>
       </w:r>
       <w:r>
         <w:rPr>
@@ -357,7 +401,21 @@
         <w:rPr>
           <w:rFonts w:cstheme="minorHAnsi"/>
         </w:rPr>
-        <w:t>Un usuario logueado podrá suscribirse a distintas publicaciones, mostrándose en la página principal de usuario las novedades que hubiera en estas.</w:t>
+        <w:t xml:space="preserve">Un usuario </w:t>
+      </w:r>
+      <w:proofErr w:type="spellStart"/>
+      <w:r>
+        <w:rPr>
+          <w:rFonts w:cstheme="minorHAnsi"/>
+        </w:rPr>
+        <w:t>logueado</w:t>
+      </w:r>
+      <w:proofErr w:type="spellEnd"/>
+      <w:r>
+        <w:rPr>
+          <w:rFonts w:cstheme="minorHAnsi"/>
+        </w:rPr>
+        <w:t xml:space="preserve"> podrá suscribirse a distintas publicaciones, mostrándose en la página principal de usuario las novedades que hubiera en estas.</w:t>
       </w:r>
     </w:p>
     <w:p>
@@ -377,7 +435,21 @@
         <w:rPr>
           <w:rFonts w:cstheme="minorHAnsi"/>
         </w:rPr>
-        <w:t>otros usuarios logueados en el sistema.</w:t>
+        <w:t xml:space="preserve">otros usuarios </w:t>
+      </w:r>
+      <w:proofErr w:type="spellStart"/>
+      <w:r>
+        <w:rPr>
+          <w:rFonts w:cstheme="minorHAnsi"/>
+        </w:rPr>
+        <w:t>logueados</w:t>
+      </w:r>
+      <w:proofErr w:type="spellEnd"/>
+      <w:r>
+        <w:rPr>
+          <w:rFonts w:cstheme="minorHAnsi"/>
+        </w:rPr>
+        <w:t xml:space="preserve"> en el sistema.</w:t>
       </w:r>
     </w:p>
     <w:p>
@@ -441,7 +513,25 @@
           <w:color w:val="3366CC"/>
           <w:sz w:val="24"/>
         </w:rPr>
-        <w:t>Objetivo 1 – Login de usuarios:</w:t>
+        <w:t xml:space="preserve">Objetivo 1 – </w:t>
+      </w:r>
+      <w:proofErr w:type="spellStart"/>
+      <w:r>
+        <w:rPr>
+          <w:rFonts w:asciiTheme="majorHAnsi" w:hAnsiTheme="majorHAnsi" w:cstheme="majorHAnsi"/>
+          <w:color w:val="3366CC"/>
+          <w:sz w:val="24"/>
+        </w:rPr>
+        <w:t>Login</w:t>
+      </w:r>
+      <w:proofErr w:type="spellEnd"/>
+      <w:r>
+        <w:rPr>
+          <w:rFonts w:asciiTheme="majorHAnsi" w:hAnsiTheme="majorHAnsi" w:cstheme="majorHAnsi"/>
+          <w:color w:val="3366CC"/>
+          <w:sz w:val="24"/>
+        </w:rPr>
+        <w:t xml:space="preserve"> de usuarios:</w:t>
       </w:r>
     </w:p>
     <w:p>
@@ -675,7 +765,18 @@
       </w:pPr>
       <w:r>
         <w:lastRenderedPageBreak/>
-        <w:t>Diseño de la base de datos</w:t>
+        <w:t xml:space="preserve">Diseño de la base de </w:t>
+      </w:r>
+      <w:commentRangeStart w:id="0"/>
+      <w:r>
+        <w:t>datos</w:t>
+      </w:r>
+      <w:commentRangeEnd w:id="0"/>
+      <w:r>
+        <w:rPr>
+          <w:rStyle w:val="Refdecomentario"/>
+        </w:rPr>
+        <w:commentReference w:id="0"/>
       </w:r>
     </w:p>
     <w:p>
@@ -687,7 +788,7 @@
           <w:noProof/>
         </w:rPr>
         <w:drawing>
-          <wp:inline distT="0" distB="0" distL="0" distR="0">
+          <wp:inline distT="0" distB="0" distL="0" distR="0" wp14:anchorId="08CD606C" wp14:editId="49F8BDFD">
             <wp:extent cx="7881618" cy="5086350"/>
             <wp:effectExtent l="0" t="0" r="5715" b="0"/>
             <wp:docPr id="1" name="Imagen 1"/>
@@ -702,7 +803,7 @@
                     <pic:cNvPicPr/>
                   </pic:nvPicPr>
                   <pic:blipFill>
-                    <a:blip r:embed="rId6">
+                    <a:blip r:embed="rId9">
                       <a:extLst>
                         <a:ext uri="{28A0092B-C50C-407E-A947-70E740481C1C}">
                           <a14:useLocalDpi xmlns:a14="http://schemas.microsoft.com/office/drawing/2010/main" val="0"/>
@@ -993,7 +1094,7 @@
         </w:rPr>
         <w:lastRenderedPageBreak/>
         <w:drawing>
-          <wp:anchor distT="0" distB="0" distL="114300" distR="114300" simplePos="0" relativeHeight="251658240" behindDoc="1" locked="0" layoutInCell="1" allowOverlap="1">
+          <wp:anchor distT="0" distB="0" distL="114300" distR="114300" simplePos="0" relativeHeight="251658240" behindDoc="1" locked="0" layoutInCell="1" allowOverlap="1" wp14:anchorId="669D79EF" wp14:editId="425BBCA9">
             <wp:simplePos x="0" y="0"/>
             <wp:positionH relativeFrom="margin">
               <wp:align>center</wp:align>
@@ -1024,7 +1125,7 @@
                     <pic:cNvPicPr/>
                   </pic:nvPicPr>
                   <pic:blipFill>
-                    <a:blip r:embed="rId7">
+                    <a:blip r:embed="rId10">
                       <a:extLst>
                         <a:ext uri="{28A0092B-C50C-407E-A947-70E740481C1C}">
                           <a14:useLocalDpi xmlns:a14="http://schemas.microsoft.com/office/drawing/2010/main" val="0"/>
@@ -1136,8 +1237,13 @@
             <w:tcW w:w="1985" w:type="dxa"/>
           </w:tcPr>
           <w:p>
-            <w:r>
-              <w:t>INT(11) PK</w:t>
+            <w:proofErr w:type="gramStart"/>
+            <w:r>
+              <w:t>INT(</w:t>
+            </w:r>
+            <w:proofErr w:type="gramEnd"/>
+            <w:r>
+              <w:t>11) PK</w:t>
             </w:r>
           </w:p>
         </w:tc>
@@ -1168,8 +1274,13 @@
             <w:tcW w:w="1985" w:type="dxa"/>
           </w:tcPr>
           <w:p>
-            <w:r>
-              <w:t>VARCHAR(50)</w:t>
+            <w:proofErr w:type="gramStart"/>
+            <w:r>
+              <w:t>VARCHAR(</w:t>
+            </w:r>
+            <w:proofErr w:type="gramEnd"/>
+            <w:r>
+              <w:t>50)</w:t>
             </w:r>
           </w:p>
         </w:tc>
@@ -1200,8 +1311,13 @@
             <w:tcW w:w="1985" w:type="dxa"/>
           </w:tcPr>
           <w:p>
-            <w:r>
-              <w:t>VARCHAR(100)</w:t>
+            <w:proofErr w:type="gramStart"/>
+            <w:r>
+              <w:t>VARCHAR(</w:t>
+            </w:r>
+            <w:proofErr w:type="gramEnd"/>
+            <w:r>
+              <w:t>100)</w:t>
             </w:r>
           </w:p>
         </w:tc>
@@ -1222,9 +1338,11 @@
             <w:tcW w:w="1838" w:type="dxa"/>
           </w:tcPr>
           <w:p>
+            <w:proofErr w:type="spellStart"/>
             <w:r>
               <w:t>nickname</w:t>
             </w:r>
+            <w:proofErr w:type="spellEnd"/>
           </w:p>
         </w:tc>
         <w:tc>
@@ -1232,8 +1350,13 @@
             <w:tcW w:w="1985" w:type="dxa"/>
           </w:tcPr>
           <w:p>
-            <w:r>
-              <w:t>VARCHAR(50)</w:t>
+            <w:proofErr w:type="gramStart"/>
+            <w:r>
+              <w:t>VARCHAR(</w:t>
+            </w:r>
+            <w:proofErr w:type="gramEnd"/>
+            <w:r>
+              <w:t>50)</w:t>
             </w:r>
           </w:p>
         </w:tc>
@@ -1243,7 +1366,15 @@
           </w:tcPr>
           <w:p>
             <w:r>
-              <w:t>Nick name del usuario</w:t>
+              <w:t xml:space="preserve">Nick </w:t>
+            </w:r>
+            <w:proofErr w:type="spellStart"/>
+            <w:r>
+              <w:t>name</w:t>
+            </w:r>
+            <w:proofErr w:type="spellEnd"/>
+            <w:r>
+              <w:t xml:space="preserve"> del usuario</w:t>
             </w:r>
           </w:p>
         </w:tc>
@@ -1254,9 +1385,11 @@
             <w:tcW w:w="1838" w:type="dxa"/>
           </w:tcPr>
           <w:p>
+            <w:proofErr w:type="spellStart"/>
             <w:r>
               <w:t>password</w:t>
             </w:r>
+            <w:proofErr w:type="spellEnd"/>
           </w:p>
         </w:tc>
         <w:tc>
@@ -1264,8 +1397,13 @@
             <w:tcW w:w="1985" w:type="dxa"/>
           </w:tcPr>
           <w:p>
-            <w:r>
-              <w:t>VARCHAR(500)</w:t>
+            <w:proofErr w:type="gramStart"/>
+            <w:r>
+              <w:t>VARCHAR(</w:t>
+            </w:r>
+            <w:proofErr w:type="gramEnd"/>
+            <w:r>
+              <w:t>500)</w:t>
             </w:r>
           </w:p>
         </w:tc>
@@ -1296,8 +1434,13 @@
             <w:tcW w:w="1985" w:type="dxa"/>
           </w:tcPr>
           <w:p>
-            <w:r>
-              <w:t>VARCHAR(100)</w:t>
+            <w:proofErr w:type="gramStart"/>
+            <w:r>
+              <w:t>VARCHAR(</w:t>
+            </w:r>
+            <w:proofErr w:type="gramEnd"/>
+            <w:r>
+              <w:t>100)</w:t>
             </w:r>
           </w:p>
         </w:tc>
@@ -1328,8 +1471,13 @@
             <w:tcW w:w="1985" w:type="dxa"/>
           </w:tcPr>
           <w:p>
-            <w:r>
-              <w:t>TINYINT(1)</w:t>
+            <w:proofErr w:type="gramStart"/>
+            <w:r>
+              <w:t>TINYINT(</w:t>
+            </w:r>
+            <w:proofErr w:type="gramEnd"/>
+            <w:r>
+              <w:t>1)</w:t>
             </w:r>
           </w:p>
         </w:tc>
@@ -1350,9 +1498,11 @@
             <w:tcW w:w="1838" w:type="dxa"/>
           </w:tcPr>
           <w:p>
+            <w:proofErr w:type="spellStart"/>
             <w:r>
               <w:t>fecha_nacimiento</w:t>
             </w:r>
+            <w:proofErr w:type="spellEnd"/>
           </w:p>
         </w:tc>
         <w:tc>
@@ -1453,8 +1603,13 @@
             <w:tcW w:w="1985" w:type="dxa"/>
           </w:tcPr>
           <w:p>
-            <w:r>
-              <w:t>INT(11) PK</w:t>
+            <w:proofErr w:type="gramStart"/>
+            <w:r>
+              <w:t>INT(</w:t>
+            </w:r>
+            <w:proofErr w:type="gramEnd"/>
+            <w:r>
+              <w:t>11) PK</w:t>
             </w:r>
           </w:p>
         </w:tc>
@@ -1464,10 +1619,7 @@
           </w:tcPr>
           <w:p>
             <w:r>
-              <w:t xml:space="preserve">Identificador único del </w:t>
-            </w:r>
-            <w:r>
-              <w:t>chat</w:t>
+              <w:t>Identificador único del chat</w:t>
             </w:r>
           </w:p>
         </w:tc>
@@ -1488,8 +1640,13 @@
             <w:tcW w:w="1985" w:type="dxa"/>
           </w:tcPr>
           <w:p>
-            <w:r>
-              <w:t>VARCHAR(50)</w:t>
+            <w:proofErr w:type="gramStart"/>
+            <w:r>
+              <w:t>VARCHAR(</w:t>
+            </w:r>
+            <w:proofErr w:type="gramEnd"/>
+            <w:r>
+              <w:t>50)</w:t>
             </w:r>
           </w:p>
         </w:tc>
@@ -1499,10 +1656,7 @@
           </w:tcPr>
           <w:p>
             <w:r>
-              <w:t xml:space="preserve">Nombre </w:t>
-            </w:r>
-            <w:r>
-              <w:t>del chat</w:t>
+              <w:t>Nombre del chat</w:t>
             </w:r>
           </w:p>
         </w:tc>
@@ -1513,9 +1667,11 @@
             <w:tcW w:w="1838" w:type="dxa"/>
           </w:tcPr>
           <w:p>
+            <w:proofErr w:type="spellStart"/>
             <w:r>
               <w:t>Fecha_hora</w:t>
             </w:r>
+            <w:proofErr w:type="spellEnd"/>
           </w:p>
         </w:tc>
         <w:tc>
@@ -1606,15 +1762,11 @@
             <w:tcW w:w="1838" w:type="dxa"/>
           </w:tcPr>
           <w:p>
-            <w:r>
-              <w:t>I</w:t>
-            </w:r>
-            <w:r>
-              <w:t>d</w:t>
-            </w:r>
-            <w:r>
-              <w:t>_usuario</w:t>
-            </w:r>
+            <w:proofErr w:type="spellStart"/>
+            <w:r>
+              <w:t>Id_usuario</w:t>
+            </w:r>
+            <w:proofErr w:type="spellEnd"/>
           </w:p>
         </w:tc>
         <w:tc>
@@ -1622,11 +1774,13 @@
             <w:tcW w:w="1985" w:type="dxa"/>
           </w:tcPr>
           <w:p>
-            <w:r>
-              <w:t>INT(11) PK</w:t>
-            </w:r>
-            <w:r>
-              <w:t xml:space="preserve"> FK</w:t>
+            <w:proofErr w:type="gramStart"/>
+            <w:r>
+              <w:t>INT(</w:t>
+            </w:r>
+            <w:proofErr w:type="gramEnd"/>
+            <w:r>
+              <w:t>11) PK FK</w:t>
             </w:r>
           </w:p>
         </w:tc>
@@ -1647,9 +1801,11 @@
             <w:tcW w:w="1838" w:type="dxa"/>
           </w:tcPr>
           <w:p>
+            <w:proofErr w:type="spellStart"/>
             <w:r>
               <w:t>Id_chat</w:t>
             </w:r>
+            <w:proofErr w:type="spellEnd"/>
           </w:p>
         </w:tc>
         <w:tc>
@@ -1657,11 +1813,13 @@
             <w:tcW w:w="1985" w:type="dxa"/>
           </w:tcPr>
           <w:p>
-            <w:r>
-              <w:t>INT(11) PK</w:t>
-            </w:r>
-            <w:r>
-              <w:t xml:space="preserve"> FK</w:t>
+            <w:proofErr w:type="gramStart"/>
+            <w:r>
+              <w:t>INT(</w:t>
+            </w:r>
+            <w:proofErr w:type="gramEnd"/>
+            <w:r>
+              <w:t>11) PK FK</w:t>
             </w:r>
           </w:p>
         </w:tc>
@@ -1756,8 +1914,13 @@
             <w:tcW w:w="1985" w:type="dxa"/>
           </w:tcPr>
           <w:p>
-            <w:r>
-              <w:t>INT(11) PK</w:t>
+            <w:proofErr w:type="gramStart"/>
+            <w:r>
+              <w:t>INT(</w:t>
+            </w:r>
+            <w:proofErr w:type="gramEnd"/>
+            <w:r>
+              <w:t>11) PK</w:t>
             </w:r>
           </w:p>
         </w:tc>
@@ -1767,10 +1930,7 @@
           </w:tcPr>
           <w:p>
             <w:r>
-              <w:t xml:space="preserve">Identificador único del </w:t>
-            </w:r>
-            <w:r>
-              <w:t>mensaje</w:t>
+              <w:t>Identificador único del mensaje</w:t>
             </w:r>
           </w:p>
         </w:tc>
@@ -1791,8 +1951,13 @@
             <w:tcW w:w="1985" w:type="dxa"/>
           </w:tcPr>
           <w:p>
-            <w:r>
-              <w:t>VARCHAR(50</w:t>
+            <w:proofErr w:type="gramStart"/>
+            <w:r>
+              <w:t>VARCHAR(</w:t>
+            </w:r>
+            <w:proofErr w:type="gramEnd"/>
+            <w:r>
+              <w:t>50</w:t>
             </w:r>
             <w:r>
               <w:t>00</w:t>
@@ -1819,9 +1984,11 @@
             <w:tcW w:w="1838" w:type="dxa"/>
           </w:tcPr>
           <w:p>
+            <w:proofErr w:type="spellStart"/>
             <w:r>
               <w:t>Fecha_hora</w:t>
             </w:r>
+            <w:proofErr w:type="spellEnd"/>
           </w:p>
         </w:tc>
         <w:tc>
@@ -1851,9 +2018,11 @@
             <w:tcW w:w="1838" w:type="dxa"/>
           </w:tcPr>
           <w:p>
+            <w:proofErr w:type="spellStart"/>
             <w:r>
               <w:t>Id_usuario</w:t>
             </w:r>
+            <w:proofErr w:type="spellEnd"/>
           </w:p>
         </w:tc>
         <w:tc>
@@ -1861,8 +2030,13 @@
             <w:tcW w:w="1985" w:type="dxa"/>
           </w:tcPr>
           <w:p>
-            <w:r>
-              <w:t>VARCHAR(50)</w:t>
+            <w:proofErr w:type="gramStart"/>
+            <w:r>
+              <w:t>VARCHAR(</w:t>
+            </w:r>
+            <w:proofErr w:type="gramEnd"/>
+            <w:r>
+              <w:t>50)</w:t>
             </w:r>
           </w:p>
         </w:tc>
@@ -1883,9 +2057,11 @@
             <w:tcW w:w="1838" w:type="dxa"/>
           </w:tcPr>
           <w:p>
+            <w:proofErr w:type="spellStart"/>
             <w:r>
               <w:t>Id_chat</w:t>
             </w:r>
+            <w:proofErr w:type="spellEnd"/>
           </w:p>
         </w:tc>
         <w:tc>
@@ -1893,8 +2069,13 @@
             <w:tcW w:w="1985" w:type="dxa"/>
           </w:tcPr>
           <w:p>
-            <w:r>
-              <w:t>VARCHAR(500)</w:t>
+            <w:proofErr w:type="gramStart"/>
+            <w:r>
+              <w:t>VARCHAR(</w:t>
+            </w:r>
+            <w:proofErr w:type="gramEnd"/>
+            <w:r>
+              <w:t>500)</w:t>
             </w:r>
           </w:p>
         </w:tc>
@@ -1986,8 +2167,13 @@
             <w:tcW w:w="1985" w:type="dxa"/>
           </w:tcPr>
           <w:p>
-            <w:r>
-              <w:t>INT(11) PK</w:t>
+            <w:proofErr w:type="gramStart"/>
+            <w:r>
+              <w:t>INT(</w:t>
+            </w:r>
+            <w:proofErr w:type="gramEnd"/>
+            <w:r>
+              <w:t>11) PK</w:t>
             </w:r>
           </w:p>
         </w:tc>
@@ -2011,9 +2197,11 @@
             <w:tcW w:w="1838" w:type="dxa"/>
           </w:tcPr>
           <w:p>
+            <w:proofErr w:type="spellStart"/>
             <w:r>
               <w:t>fecha_hora</w:t>
             </w:r>
+            <w:proofErr w:type="spellEnd"/>
           </w:p>
         </w:tc>
         <w:tc>
@@ -2053,8 +2241,13 @@
             <w:tcW w:w="1985" w:type="dxa"/>
           </w:tcPr>
           <w:p>
-            <w:r>
-              <w:t>VARCHAR(5000</w:t>
+            <w:proofErr w:type="gramStart"/>
+            <w:r>
+              <w:t>VARCHAR(</w:t>
+            </w:r>
+            <w:proofErr w:type="gramEnd"/>
+            <w:r>
+              <w:t>5000</w:t>
             </w:r>
             <w:r>
               <w:t>)</w:t>
@@ -2078,9 +2271,11 @@
             <w:tcW w:w="1838" w:type="dxa"/>
           </w:tcPr>
           <w:p>
+            <w:proofErr w:type="spellStart"/>
             <w:r>
               <w:t>id_usuario</w:t>
             </w:r>
+            <w:proofErr w:type="spellEnd"/>
           </w:p>
         </w:tc>
         <w:tc>
@@ -2088,8 +2283,13 @@
             <w:tcW w:w="1985" w:type="dxa"/>
           </w:tcPr>
           <w:p>
-            <w:r>
-              <w:t>INT(11) FK</w:t>
+            <w:proofErr w:type="gramStart"/>
+            <w:r>
+              <w:t>INT(</w:t>
+            </w:r>
+            <w:proofErr w:type="gramEnd"/>
+            <w:r>
+              <w:t>11) FK</w:t>
             </w:r>
           </w:p>
         </w:tc>
@@ -2099,7 +2299,15 @@
           </w:tcPr>
           <w:p>
             <w:r>
-              <w:t>Nick name del usuario</w:t>
+              <w:t xml:space="preserve">Nick </w:t>
+            </w:r>
+            <w:proofErr w:type="spellStart"/>
+            <w:r>
+              <w:t>name</w:t>
+            </w:r>
+            <w:proofErr w:type="spellEnd"/>
+            <w:r>
+              <w:t xml:space="preserve"> del usuario</w:t>
             </w:r>
           </w:p>
         </w:tc>
@@ -2110,9 +2318,11 @@
             <w:tcW w:w="1838" w:type="dxa"/>
           </w:tcPr>
           <w:p>
+            <w:proofErr w:type="spellStart"/>
             <w:r>
               <w:t>id_publicacion</w:t>
             </w:r>
+            <w:proofErr w:type="spellEnd"/>
           </w:p>
         </w:tc>
         <w:tc>
@@ -2120,8 +2330,13 @@
             <w:tcW w:w="1985" w:type="dxa"/>
           </w:tcPr>
           <w:p>
-            <w:r>
-              <w:t>INT(11) FK</w:t>
+            <w:proofErr w:type="gramStart"/>
+            <w:r>
+              <w:t>INT(</w:t>
+            </w:r>
+            <w:proofErr w:type="gramEnd"/>
+            <w:r>
+              <w:t>11) FK</w:t>
             </w:r>
           </w:p>
         </w:tc>
@@ -2219,11 +2434,13 @@
             <w:tcW w:w="1985" w:type="dxa"/>
           </w:tcPr>
           <w:p>
-            <w:r>
-              <w:t>TINYINT</w:t>
-            </w:r>
-            <w:r>
-              <w:t>(1)</w:t>
+            <w:proofErr w:type="gramStart"/>
+            <w:r>
+              <w:t>TINYINT(</w:t>
+            </w:r>
+            <w:proofErr w:type="gramEnd"/>
+            <w:r>
+              <w:t>1)</w:t>
             </w:r>
           </w:p>
         </w:tc>
@@ -2244,9 +2461,11 @@
             <w:tcW w:w="1838" w:type="dxa"/>
           </w:tcPr>
           <w:p>
+            <w:proofErr w:type="spellStart"/>
             <w:r>
               <w:t>fecha_hora</w:t>
             </w:r>
+            <w:proofErr w:type="spellEnd"/>
           </w:p>
         </w:tc>
         <w:tc>
@@ -2276,9 +2495,11 @@
             <w:tcW w:w="1838" w:type="dxa"/>
           </w:tcPr>
           <w:p>
+            <w:proofErr w:type="spellStart"/>
             <w:r>
               <w:t>id_usuario</w:t>
             </w:r>
+            <w:proofErr w:type="spellEnd"/>
           </w:p>
         </w:tc>
         <w:tc>
@@ -2286,11 +2507,13 @@
             <w:tcW w:w="1985" w:type="dxa"/>
           </w:tcPr>
           <w:p>
-            <w:r>
-              <w:t>INT(11) PK</w:t>
-            </w:r>
-            <w:r>
-              <w:t xml:space="preserve"> FK</w:t>
+            <w:proofErr w:type="gramStart"/>
+            <w:r>
+              <w:t>INT(</w:t>
+            </w:r>
+            <w:proofErr w:type="gramEnd"/>
+            <w:r>
+              <w:t>11) PK FK</w:t>
             </w:r>
           </w:p>
         </w:tc>
@@ -2300,10 +2523,7 @@
           </w:tcPr>
           <w:p>
             <w:r>
-              <w:t xml:space="preserve">Identificador único del </w:t>
-            </w:r>
-            <w:r>
-              <w:t>usuario</w:t>
+              <w:t>Identificador único del usuario</w:t>
             </w:r>
           </w:p>
         </w:tc>
@@ -2314,9 +2534,11 @@
             <w:tcW w:w="1838" w:type="dxa"/>
           </w:tcPr>
           <w:p>
+            <w:proofErr w:type="spellStart"/>
             <w:r>
               <w:t>id_comentario</w:t>
             </w:r>
+            <w:proofErr w:type="spellEnd"/>
           </w:p>
         </w:tc>
         <w:tc>
@@ -2324,8 +2546,13 @@
             <w:tcW w:w="1985" w:type="dxa"/>
           </w:tcPr>
           <w:p>
-            <w:r>
-              <w:t>INT(11) PK FK</w:t>
+            <w:proofErr w:type="gramStart"/>
+            <w:r>
+              <w:t>INT(</w:t>
+            </w:r>
+            <w:proofErr w:type="gramEnd"/>
+            <w:r>
+              <w:t>11) PK FK</w:t>
             </w:r>
           </w:p>
         </w:tc>
@@ -2417,8 +2644,13 @@
             <w:tcW w:w="1475" w:type="dxa"/>
           </w:tcPr>
           <w:p>
-            <w:r>
-              <w:t>INT(11) PK</w:t>
+            <w:proofErr w:type="gramStart"/>
+            <w:r>
+              <w:t>INT(</w:t>
+            </w:r>
+            <w:proofErr w:type="gramEnd"/>
+            <w:r>
+              <w:t>11) PK</w:t>
             </w:r>
           </w:p>
         </w:tc>
@@ -2449,14 +2681,13 @@
             <w:tcW w:w="1475" w:type="dxa"/>
           </w:tcPr>
           <w:p>
-            <w:r>
-              <w:t>VARCHAR(5</w:t>
-            </w:r>
-            <w:r>
-              <w:t>0</w:t>
-            </w:r>
-            <w:r>
-              <w:t>0)</w:t>
+            <w:proofErr w:type="gramStart"/>
+            <w:r>
+              <w:t>VARCHAR(</w:t>
+            </w:r>
+            <w:proofErr w:type="gramEnd"/>
+            <w:r>
+              <w:t>500)</w:t>
             </w:r>
           </w:p>
         </w:tc>
@@ -2487,14 +2718,13 @@
             <w:tcW w:w="1475" w:type="dxa"/>
           </w:tcPr>
           <w:p>
+            <w:proofErr w:type="gramStart"/>
             <w:r>
               <w:t>VARCHAR(</w:t>
             </w:r>
-            <w:r>
-              <w:t>500</w:t>
-            </w:r>
-            <w:r>
-              <w:t>0)</w:t>
+            <w:proofErr w:type="gramEnd"/>
+            <w:r>
+              <w:t>5000)</w:t>
             </w:r>
           </w:p>
         </w:tc>
@@ -2515,9 +2745,11 @@
             <w:tcW w:w="2489" w:type="dxa"/>
           </w:tcPr>
           <w:p>
+            <w:proofErr w:type="spellStart"/>
             <w:r>
               <w:t>fecha_hora_creacion</w:t>
             </w:r>
+            <w:proofErr w:type="spellEnd"/>
           </w:p>
         </w:tc>
         <w:tc>
@@ -2547,9 +2779,11 @@
             <w:tcW w:w="2489" w:type="dxa"/>
           </w:tcPr>
           <w:p>
+            <w:proofErr w:type="spellStart"/>
             <w:r>
               <w:t>fecha_hora_modificacion</w:t>
             </w:r>
+            <w:proofErr w:type="spellEnd"/>
           </w:p>
         </w:tc>
         <w:tc>
@@ -2589,11 +2823,13 @@
             <w:tcW w:w="1475" w:type="dxa"/>
           </w:tcPr>
           <w:p>
-            <w:r>
-              <w:t>VARCHAR(5</w:t>
-            </w:r>
-            <w:r>
-              <w:t>00)</w:t>
+            <w:proofErr w:type="gramStart"/>
+            <w:r>
+              <w:t>VARCHAR(</w:t>
+            </w:r>
+            <w:proofErr w:type="gramEnd"/>
+            <w:r>
+              <w:t>500)</w:t>
             </w:r>
           </w:p>
         </w:tc>
@@ -2614,9 +2850,11 @@
             <w:tcW w:w="2489" w:type="dxa"/>
           </w:tcPr>
           <w:p>
+            <w:proofErr w:type="spellStart"/>
             <w:r>
               <w:t>id_usuario</w:t>
             </w:r>
+            <w:proofErr w:type="spellEnd"/>
           </w:p>
         </w:tc>
         <w:tc>
@@ -2624,14 +2862,13 @@
             <w:tcW w:w="1475" w:type="dxa"/>
           </w:tcPr>
           <w:p>
-            <w:r>
-              <w:t>INT(11)</w:t>
-            </w:r>
-            <w:r>
-              <w:t xml:space="preserve"> F</w:t>
-            </w:r>
-            <w:r>
-              <w:t>K</w:t>
+            <w:proofErr w:type="gramStart"/>
+            <w:r>
+              <w:t>INT(</w:t>
+            </w:r>
+            <w:proofErr w:type="gramEnd"/>
+            <w:r>
+              <w:t>11) FK</w:t>
             </w:r>
           </w:p>
         </w:tc>
@@ -2641,10 +2878,7 @@
           </w:tcPr>
           <w:p>
             <w:r>
-              <w:t>Ident</w:t>
-            </w:r>
-            <w:r>
-              <w:t>ificador único del usuario</w:t>
+              <w:t>Identificador único del usuario</w:t>
             </w:r>
           </w:p>
         </w:tc>
@@ -2655,9 +2889,11 @@
             <w:tcW w:w="2489" w:type="dxa"/>
           </w:tcPr>
           <w:p>
+            <w:proofErr w:type="spellStart"/>
             <w:r>
               <w:t>id_tematica</w:t>
             </w:r>
+            <w:proofErr w:type="spellEnd"/>
           </w:p>
         </w:tc>
         <w:tc>
@@ -2665,14 +2901,13 @@
             <w:tcW w:w="1475" w:type="dxa"/>
           </w:tcPr>
           <w:p>
-            <w:r>
-              <w:t>INT(11)</w:t>
-            </w:r>
-            <w:r>
-              <w:t xml:space="preserve"> F</w:t>
-            </w:r>
-            <w:r>
-              <w:t>K</w:t>
+            <w:proofErr w:type="gramStart"/>
+            <w:r>
+              <w:t>INT(</w:t>
+            </w:r>
+            <w:proofErr w:type="gramEnd"/>
+            <w:r>
+              <w:t>11) FK</w:t>
             </w:r>
           </w:p>
         </w:tc>
@@ -2682,10 +2917,7 @@
           </w:tcPr>
           <w:p>
             <w:r>
-              <w:t>Ident</w:t>
-            </w:r>
-            <w:r>
-              <w:t>ificador único de la temática</w:t>
+              <w:t>Identificador único de la temática</w:t>
             </w:r>
           </w:p>
         </w:tc>
@@ -2714,10 +2946,7 @@
               <w:jc w:val="center"/>
             </w:pPr>
             <w:r>
-              <w:t>VOTO_</w:t>
-            </w:r>
-            <w:r>
-              <w:t>PUBLICACIÓN</w:t>
+              <w:t>VOTO_PUBLICACIÓN</w:t>
             </w:r>
           </w:p>
         </w:tc>
@@ -2770,8 +2999,13 @@
             <w:tcW w:w="1669" w:type="dxa"/>
           </w:tcPr>
           <w:p>
-            <w:r>
-              <w:t>TINYINT(1)</w:t>
+            <w:proofErr w:type="gramStart"/>
+            <w:r>
+              <w:t>TINYINT(</w:t>
+            </w:r>
+            <w:proofErr w:type="gramEnd"/>
+            <w:r>
+              <w:t>1)</w:t>
             </w:r>
           </w:p>
         </w:tc>
@@ -2792,9 +3026,11 @@
             <w:tcW w:w="2489" w:type="dxa"/>
           </w:tcPr>
           <w:p>
+            <w:proofErr w:type="spellStart"/>
             <w:r>
               <w:t>fecha_hora</w:t>
             </w:r>
+            <w:proofErr w:type="spellEnd"/>
           </w:p>
         </w:tc>
         <w:tc>
@@ -2830,9 +3066,11 @@
             <w:tcW w:w="2489" w:type="dxa"/>
           </w:tcPr>
           <w:p>
+            <w:proofErr w:type="spellStart"/>
             <w:r>
               <w:t>id_usuario</w:t>
             </w:r>
+            <w:proofErr w:type="spellEnd"/>
           </w:p>
         </w:tc>
         <w:tc>
@@ -2840,8 +3078,13 @@
             <w:tcW w:w="1669" w:type="dxa"/>
           </w:tcPr>
           <w:p>
-            <w:r>
-              <w:t xml:space="preserve">INT(11) </w:t>
+            <w:proofErr w:type="gramStart"/>
+            <w:r>
+              <w:t>INT(</w:t>
+            </w:r>
+            <w:proofErr w:type="gramEnd"/>
+            <w:r>
+              <w:t xml:space="preserve">11) </w:t>
             </w:r>
             <w:r>
               <w:t xml:space="preserve">PK </w:t>
@@ -2868,9 +3111,11 @@
             <w:tcW w:w="2489" w:type="dxa"/>
           </w:tcPr>
           <w:p>
+            <w:proofErr w:type="spellStart"/>
             <w:r>
               <w:t>id_publicación</w:t>
             </w:r>
+            <w:proofErr w:type="spellEnd"/>
           </w:p>
         </w:tc>
         <w:tc>
@@ -2878,8 +3123,13 @@
             <w:tcW w:w="1669" w:type="dxa"/>
           </w:tcPr>
           <w:p>
-            <w:r>
-              <w:t xml:space="preserve">INT(11) </w:t>
+            <w:proofErr w:type="gramStart"/>
+            <w:r>
+              <w:t>INT(</w:t>
+            </w:r>
+            <w:proofErr w:type="gramEnd"/>
+            <w:r>
+              <w:t xml:space="preserve">11) </w:t>
             </w:r>
             <w:r>
               <w:t xml:space="preserve">PK </w:t>
@@ -2895,10 +3145,7 @@
           </w:tcPr>
           <w:p>
             <w:r>
-              <w:t>Ident</w:t>
-            </w:r>
-            <w:r>
-              <w:t>ificador único de la publicación</w:t>
+              <w:t>Identificador único de la publicación</w:t>
             </w:r>
           </w:p>
         </w:tc>
@@ -2983,11 +3230,13 @@
             <w:tcW w:w="1669" w:type="dxa"/>
           </w:tcPr>
           <w:p>
-            <w:r>
-              <w:t>INT(11)</w:t>
-            </w:r>
-            <w:r>
-              <w:t xml:space="preserve"> PK</w:t>
+            <w:proofErr w:type="gramStart"/>
+            <w:r>
+              <w:t>INT(</w:t>
+            </w:r>
+            <w:proofErr w:type="gramEnd"/>
+            <w:r>
+              <w:t>11) PK</w:t>
             </w:r>
           </w:p>
         </w:tc>
@@ -3008,9 +3257,11 @@
             <w:tcW w:w="2489" w:type="dxa"/>
           </w:tcPr>
           <w:p>
+            <w:proofErr w:type="spellStart"/>
             <w:r>
               <w:t>fecha_hora</w:t>
             </w:r>
+            <w:proofErr w:type="spellEnd"/>
           </w:p>
         </w:tc>
         <w:tc>
@@ -3019,13 +3270,7 @@
           </w:tcPr>
           <w:p>
             <w:r>
-              <w:t>DATE</w:t>
-            </w:r>
-            <w:r>
-              <w:t>T</w:t>
-            </w:r>
-            <w:r>
-              <w:t>IME</w:t>
+              <w:t>DATETIME</w:t>
             </w:r>
           </w:p>
         </w:tc>
@@ -3035,10 +3280,7 @@
           </w:tcPr>
           <w:p>
             <w:r>
-              <w:t xml:space="preserve">Fecha y hora creación </w:t>
-            </w:r>
-            <w:r>
-              <w:t>de la suscripción</w:t>
+              <w:t>Fecha y hora creación de la suscripción</w:t>
             </w:r>
           </w:p>
         </w:tc>
@@ -3049,9 +3291,11 @@
             <w:tcW w:w="2489" w:type="dxa"/>
           </w:tcPr>
           <w:p>
+            <w:proofErr w:type="spellStart"/>
             <w:r>
               <w:t>id_usuario</w:t>
             </w:r>
+            <w:proofErr w:type="spellEnd"/>
           </w:p>
         </w:tc>
         <w:tc>
@@ -3059,8 +3303,13 @@
             <w:tcW w:w="1669" w:type="dxa"/>
           </w:tcPr>
           <w:p>
-            <w:r>
-              <w:t>INT(11) FK</w:t>
+            <w:proofErr w:type="gramStart"/>
+            <w:r>
+              <w:t>INT(</w:t>
+            </w:r>
+            <w:proofErr w:type="gramEnd"/>
+            <w:r>
+              <w:t>11) FK</w:t>
             </w:r>
           </w:p>
         </w:tc>
@@ -3081,9 +3330,11 @@
             <w:tcW w:w="2489" w:type="dxa"/>
           </w:tcPr>
           <w:p>
+            <w:proofErr w:type="spellStart"/>
             <w:r>
               <w:t>id_publicación</w:t>
             </w:r>
+            <w:proofErr w:type="spellEnd"/>
           </w:p>
         </w:tc>
         <w:tc>
@@ -3091,8 +3342,13 @@
             <w:tcW w:w="1669" w:type="dxa"/>
           </w:tcPr>
           <w:p>
-            <w:r>
-              <w:t>INT(11) FK</w:t>
+            <w:proofErr w:type="gramStart"/>
+            <w:r>
+              <w:t>INT(</w:t>
+            </w:r>
+            <w:proofErr w:type="gramEnd"/>
+            <w:r>
+              <w:t>11) FK</w:t>
             </w:r>
           </w:p>
         </w:tc>
@@ -3184,8 +3440,13 @@
             <w:tcW w:w="1669" w:type="dxa"/>
           </w:tcPr>
           <w:p>
-            <w:r>
-              <w:t>INT(11) PK</w:t>
+            <w:proofErr w:type="gramStart"/>
+            <w:r>
+              <w:t>INT(</w:t>
+            </w:r>
+            <w:proofErr w:type="gramEnd"/>
+            <w:r>
+              <w:t>11) PK</w:t>
             </w:r>
           </w:p>
         </w:tc>
@@ -3195,10 +3456,7 @@
           </w:tcPr>
           <w:p>
             <w:r>
-              <w:t xml:space="preserve">Identificador único de la </w:t>
-            </w:r>
-            <w:r>
-              <w:t>temática</w:t>
+              <w:t>Identificador único de la temática</w:t>
             </w:r>
           </w:p>
         </w:tc>
@@ -3219,8 +3477,13 @@
             <w:tcW w:w="1669" w:type="dxa"/>
           </w:tcPr>
           <w:p>
-            <w:r>
-              <w:t>VARCHAR(150)</w:t>
+            <w:proofErr w:type="gramStart"/>
+            <w:r>
+              <w:t>VARCHAR(</w:t>
+            </w:r>
+            <w:proofErr w:type="gramEnd"/>
+            <w:r>
+              <w:t>150)</w:t>
             </w:r>
           </w:p>
         </w:tc>
@@ -3251,8 +3514,13 @@
             <w:tcW w:w="1669" w:type="dxa"/>
           </w:tcPr>
           <w:p>
-            <w:r>
-              <w:t>VARCHAR(500)</w:t>
+            <w:proofErr w:type="gramStart"/>
+            <w:r>
+              <w:t>VARCHAR(</w:t>
+            </w:r>
+            <w:proofErr w:type="gramEnd"/>
+            <w:r>
+              <w:t>500)</w:t>
             </w:r>
           </w:p>
         </w:tc>
@@ -3264,8 +3532,6 @@
             <w:r>
               <w:t>Ruta en el servidor de la imagen asociada a la temática</w:t>
             </w:r>
-            <w:bookmarkStart w:id="0" w:name="_GoBack"/>
-            <w:bookmarkEnd w:id="0"/>
           </w:p>
         </w:tc>
       </w:tr>
@@ -3279,6 +3545,41 @@
     </w:sectPr>
   </w:body>
 </w:document>
+</file>
+
+<file path=word/comments.xml><?xml version="1.0" encoding="utf-8"?>
+<w:comments xmlns:wpc="http://schemas.microsoft.com/office/word/2010/wordprocessingCanvas" xmlns:cx="http://schemas.microsoft.com/office/drawing/2014/chartex" xmlns:cx1="http://schemas.microsoft.com/office/drawing/2015/9/8/chartex" xmlns:cx2="http://schemas.microsoft.com/office/drawing/2015/10/21/chartex" xmlns:cx3="http://schemas.microsoft.com/office/drawing/2016/5/9/chartex" xmlns:cx4="http://schemas.microsoft.com/office/drawing/2016/5/10/chartex" xmlns:cx5="http://schemas.microsoft.com/office/drawing/2016/5/11/chartex" xmlns:cx6="http://schemas.microsoft.com/office/drawing/2016/5/12/chartex" xmlns:cx7="http://schemas.microsoft.com/office/drawing/2016/5/13/chartex" xmlns:cx8="http://schemas.microsoft.com/office/drawing/2016/5/14/chartex" xmlns:mc="http://schemas.openxmlformats.org/markup-compatibility/2006" xmlns:aink="http://schemas.microsoft.com/office/drawing/2016/ink" xmlns:am3d="http://schemas.microsoft.com/office/drawing/2017/model3d" xmlns:o="urn:schemas-microsoft-com:office:office" xmlns:r="http://schemas.openxmlformats.org/officeDocument/2006/relationships" xmlns:m="http://schemas.openxmlformats.org/officeDocument/2006/math" xmlns:v="urn:schemas-microsoft-com:vml" xmlns:wp14="http://schemas.microsoft.com/office/word/2010/wordprocessingDrawing" xmlns:wp="http://schemas.openxmlformats.org/drawingml/2006/wordprocessingDrawing" xmlns:w10="urn:schemas-microsoft-com:office:word" xmlns:w="http://schemas.openxmlformats.org/wordprocessingml/2006/main" xmlns:w14="http://schemas.microsoft.com/office/word/2010/wordml" xmlns:w15="http://schemas.microsoft.com/office/word/2012/wordml" xmlns:w16cid="http://schemas.microsoft.com/office/word/2016/wordml/cid" xmlns:w16se="http://schemas.microsoft.com/office/word/2015/wordml/symex" xmlns:wpg="http://schemas.microsoft.com/office/word/2010/wordprocessingGroup" xmlns:wpi="http://schemas.microsoft.com/office/word/2010/wordprocessingInk" xmlns:wne="http://schemas.microsoft.com/office/word/2006/wordml" xmlns:wps="http://schemas.microsoft.com/office/word/2010/wordprocessingShape" mc:Ignorable="w14 w15 w16se w16cid wp14">
+  <w:comment w:id="0" w:author="reina" w:date="2018-05-26T17:18:00Z" w:initials="r">
+    <w:p>
+      <w:pPr>
+        <w:pStyle w:val="Textocomentario"/>
+      </w:pPr>
+      <w:r>
+        <w:rPr>
+          <w:rStyle w:val="Refdecomentario"/>
+        </w:rPr>
+        <w:annotationRef/>
+      </w:r>
+      <w:r>
+        <w:t>Cambiar</w:t>
+      </w:r>
+      <w:bookmarkStart w:id="1" w:name="_GoBack"/>
+      <w:bookmarkEnd w:id="1"/>
+    </w:p>
+  </w:comment>
+</w:comments>
+</file>
+
+<file path=word/commentsExtended.xml><?xml version="1.0" encoding="utf-8"?>
+<w15:commentsEx xmlns:wpc="http://schemas.microsoft.com/office/word/2010/wordprocessingCanvas" xmlns:cx="http://schemas.microsoft.com/office/drawing/2014/chartex" xmlns:cx1="http://schemas.microsoft.com/office/drawing/2015/9/8/chartex" xmlns:cx2="http://schemas.microsoft.com/office/drawing/2015/10/21/chartex" xmlns:cx3="http://schemas.microsoft.com/office/drawing/2016/5/9/chartex" xmlns:cx4="http://schemas.microsoft.com/office/drawing/2016/5/10/chartex" xmlns:cx5="http://schemas.microsoft.com/office/drawing/2016/5/11/chartex" xmlns:cx6="http://schemas.microsoft.com/office/drawing/2016/5/12/chartex" xmlns:cx7="http://schemas.microsoft.com/office/drawing/2016/5/13/chartex" xmlns:cx8="http://schemas.microsoft.com/office/drawing/2016/5/14/chartex" xmlns:mc="http://schemas.openxmlformats.org/markup-compatibility/2006" xmlns:aink="http://schemas.microsoft.com/office/drawing/2016/ink" xmlns:am3d="http://schemas.microsoft.com/office/drawing/2017/model3d" xmlns:o="urn:schemas-microsoft-com:office:office" xmlns:r="http://schemas.openxmlformats.org/officeDocument/2006/relationships" xmlns:m="http://schemas.openxmlformats.org/officeDocument/2006/math" xmlns:v="urn:schemas-microsoft-com:vml" xmlns:wp14="http://schemas.microsoft.com/office/word/2010/wordprocessingDrawing" xmlns:wp="http://schemas.openxmlformats.org/drawingml/2006/wordprocessingDrawing" xmlns:w10="urn:schemas-microsoft-com:office:word" xmlns:w="http://schemas.openxmlformats.org/wordprocessingml/2006/main" xmlns:w14="http://schemas.microsoft.com/office/word/2010/wordml" xmlns:w15="http://schemas.microsoft.com/office/word/2012/wordml" xmlns:w16cid="http://schemas.microsoft.com/office/word/2016/wordml/cid" xmlns:w16se="http://schemas.microsoft.com/office/word/2015/wordml/symex" xmlns:wpg="http://schemas.microsoft.com/office/word/2010/wordprocessingGroup" xmlns:wpi="http://schemas.microsoft.com/office/word/2010/wordprocessingInk" xmlns:wne="http://schemas.microsoft.com/office/word/2006/wordml" xmlns:wps="http://schemas.microsoft.com/office/word/2010/wordprocessingShape" mc:Ignorable="w14 w15 w16se w16cid wp14">
+  <w15:commentEx w15:paraId="3AED7F0A" w15:done="0"/>
+</w15:commentsEx>
+</file>
+
+<file path=word/commentsIds.xml><?xml version="1.0" encoding="utf-8"?>
+<w16cid:commentsIds xmlns:wpc="http://schemas.microsoft.com/office/word/2010/wordprocessingCanvas" xmlns:cx="http://schemas.microsoft.com/office/drawing/2014/chartex" xmlns:cx1="http://schemas.microsoft.com/office/drawing/2015/9/8/chartex" xmlns:cx2="http://schemas.microsoft.com/office/drawing/2015/10/21/chartex" xmlns:cx3="http://schemas.microsoft.com/office/drawing/2016/5/9/chartex" xmlns:cx4="http://schemas.microsoft.com/office/drawing/2016/5/10/chartex" xmlns:cx5="http://schemas.microsoft.com/office/drawing/2016/5/11/chartex" xmlns:cx6="http://schemas.microsoft.com/office/drawing/2016/5/12/chartex" xmlns:cx7="http://schemas.microsoft.com/office/drawing/2016/5/13/chartex" xmlns:cx8="http://schemas.microsoft.com/office/drawing/2016/5/14/chartex" xmlns:mc="http://schemas.openxmlformats.org/markup-compatibility/2006" xmlns:aink="http://schemas.microsoft.com/office/drawing/2016/ink" xmlns:am3d="http://schemas.microsoft.com/office/drawing/2017/model3d" xmlns:o="urn:schemas-microsoft-com:office:office" xmlns:r="http://schemas.openxmlformats.org/officeDocument/2006/relationships" xmlns:m="http://schemas.openxmlformats.org/officeDocument/2006/math" xmlns:v="urn:schemas-microsoft-com:vml" xmlns:wp14="http://schemas.microsoft.com/office/word/2010/wordprocessingDrawing" xmlns:wp="http://schemas.openxmlformats.org/drawingml/2006/wordprocessingDrawing" xmlns:w10="urn:schemas-microsoft-com:office:word" xmlns:w="http://schemas.openxmlformats.org/wordprocessingml/2006/main" xmlns:w14="http://schemas.microsoft.com/office/word/2010/wordml" xmlns:w15="http://schemas.microsoft.com/office/word/2012/wordml" xmlns:w16cid="http://schemas.microsoft.com/office/word/2016/wordml/cid" xmlns:w16se="http://schemas.microsoft.com/office/word/2015/wordml/symex" xmlns:wpg="http://schemas.microsoft.com/office/word/2010/wordprocessingGroup" xmlns:wpi="http://schemas.microsoft.com/office/word/2010/wordprocessingInk" xmlns:wne="http://schemas.microsoft.com/office/word/2006/wordml" xmlns:wps="http://schemas.microsoft.com/office/word/2010/wordprocessingShape" mc:Ignorable="w14 w15 w16se w16cid wp14">
+  <w16cid:commentId w16cid:paraId="3AED7F0A" w16cid:durableId="1EB41571"/>
+</w16cid:commentsIds>
 </file>
 
 <file path=word/numbering.xml><?xml version="1.0" encoding="utf-8"?>
@@ -3956,6 +4257,14 @@
     <w:abstractNumId w:val="4"/>
   </w:num>
 </w:numbering>
+</file>
+
+<file path=word/people.xml><?xml version="1.0" encoding="utf-8"?>
+<w15:people xmlns:wpc="http://schemas.microsoft.com/office/word/2010/wordprocessingCanvas" xmlns:cx="http://schemas.microsoft.com/office/drawing/2014/chartex" xmlns:cx1="http://schemas.microsoft.com/office/drawing/2015/9/8/chartex" xmlns:cx2="http://schemas.microsoft.com/office/drawing/2015/10/21/chartex" xmlns:cx3="http://schemas.microsoft.com/office/drawing/2016/5/9/chartex" xmlns:cx4="http://schemas.microsoft.com/office/drawing/2016/5/10/chartex" xmlns:cx5="http://schemas.microsoft.com/office/drawing/2016/5/11/chartex" xmlns:cx6="http://schemas.microsoft.com/office/drawing/2016/5/12/chartex" xmlns:cx7="http://schemas.microsoft.com/office/drawing/2016/5/13/chartex" xmlns:cx8="http://schemas.microsoft.com/office/drawing/2016/5/14/chartex" xmlns:mc="http://schemas.openxmlformats.org/markup-compatibility/2006" xmlns:aink="http://schemas.microsoft.com/office/drawing/2016/ink" xmlns:am3d="http://schemas.microsoft.com/office/drawing/2017/model3d" xmlns:o="urn:schemas-microsoft-com:office:office" xmlns:r="http://schemas.openxmlformats.org/officeDocument/2006/relationships" xmlns:m="http://schemas.openxmlformats.org/officeDocument/2006/math" xmlns:v="urn:schemas-microsoft-com:vml" xmlns:wp14="http://schemas.microsoft.com/office/word/2010/wordprocessingDrawing" xmlns:wp="http://schemas.openxmlformats.org/drawingml/2006/wordprocessingDrawing" xmlns:w10="urn:schemas-microsoft-com:office:word" xmlns:w="http://schemas.openxmlformats.org/wordprocessingml/2006/main" xmlns:w14="http://schemas.microsoft.com/office/word/2010/wordml" xmlns:w15="http://schemas.microsoft.com/office/word/2012/wordml" xmlns:w16cid="http://schemas.microsoft.com/office/word/2016/wordml/cid" xmlns:w16se="http://schemas.microsoft.com/office/word/2015/wordml/symex" xmlns:wpg="http://schemas.microsoft.com/office/word/2010/wordprocessingGroup" xmlns:wpi="http://schemas.microsoft.com/office/word/2010/wordprocessingInk" xmlns:wne="http://schemas.microsoft.com/office/word/2006/wordml" xmlns:wps="http://schemas.microsoft.com/office/word/2010/wordprocessingShape" mc:Ignorable="w14 w15 w16se w16cid wp14">
+  <w15:person w15:author="reina">
+    <w15:presenceInfo w15:providerId="None" w15:userId="reina"/>
+  </w15:person>
+</w15:people>
 </file>
 
 <file path=word/styles.xml><?xml version="1.0" encoding="utf-8"?>
@@ -4447,6 +4756,104 @@
       </w:tblBorders>
     </w:tblPr>
   </w:style>
+  <w:style w:type="character" w:styleId="Refdecomentario">
+    <w:name w:val="annotation reference"/>
+    <w:basedOn w:val="Fuentedeprrafopredeter"/>
+    <w:uiPriority w:val="99"/>
+    <w:semiHidden/>
+    <w:unhideWhenUsed/>
+    <w:rsid w:val="00EE4B99"/>
+    <w:rPr>
+      <w:sz w:val="16"/>
+      <w:szCs w:val="16"/>
+    </w:rPr>
+  </w:style>
+  <w:style w:type="paragraph" w:styleId="Textocomentario">
+    <w:name w:val="annotation text"/>
+    <w:basedOn w:val="Normal"/>
+    <w:link w:val="TextocomentarioCar"/>
+    <w:uiPriority w:val="99"/>
+    <w:semiHidden/>
+    <w:unhideWhenUsed/>
+    <w:rsid w:val="00EE4B99"/>
+    <w:pPr>
+      <w:spacing w:line="240" w:lineRule="auto"/>
+    </w:pPr>
+    <w:rPr>
+      <w:sz w:val="20"/>
+      <w:szCs w:val="20"/>
+    </w:rPr>
+  </w:style>
+  <w:style w:type="character" w:customStyle="1" w:styleId="TextocomentarioCar">
+    <w:name w:val="Texto comentario Car"/>
+    <w:basedOn w:val="Fuentedeprrafopredeter"/>
+    <w:link w:val="Textocomentario"/>
+    <w:uiPriority w:val="99"/>
+    <w:semiHidden/>
+    <w:rsid w:val="00EE4B99"/>
+    <w:rPr>
+      <w:sz w:val="20"/>
+      <w:szCs w:val="20"/>
+    </w:rPr>
+  </w:style>
+  <w:style w:type="paragraph" w:styleId="Asuntodelcomentario">
+    <w:name w:val="annotation subject"/>
+    <w:basedOn w:val="Textocomentario"/>
+    <w:next w:val="Textocomentario"/>
+    <w:link w:val="AsuntodelcomentarioCar"/>
+    <w:uiPriority w:val="99"/>
+    <w:semiHidden/>
+    <w:unhideWhenUsed/>
+    <w:rsid w:val="00EE4B99"/>
+    <w:rPr>
+      <w:b/>
+      <w:bCs/>
+    </w:rPr>
+  </w:style>
+  <w:style w:type="character" w:customStyle="1" w:styleId="AsuntodelcomentarioCar">
+    <w:name w:val="Asunto del comentario Car"/>
+    <w:basedOn w:val="TextocomentarioCar"/>
+    <w:link w:val="Asuntodelcomentario"/>
+    <w:uiPriority w:val="99"/>
+    <w:semiHidden/>
+    <w:rsid w:val="00EE4B99"/>
+    <w:rPr>
+      <w:b/>
+      <w:bCs/>
+      <w:sz w:val="20"/>
+      <w:szCs w:val="20"/>
+    </w:rPr>
+  </w:style>
+  <w:style w:type="paragraph" w:styleId="Textodeglobo">
+    <w:name w:val="Balloon Text"/>
+    <w:basedOn w:val="Normal"/>
+    <w:link w:val="TextodegloboCar"/>
+    <w:uiPriority w:val="99"/>
+    <w:semiHidden/>
+    <w:unhideWhenUsed/>
+    <w:rsid w:val="00EE4B99"/>
+    <w:pPr>
+      <w:spacing w:after="0" w:line="240" w:lineRule="auto"/>
+    </w:pPr>
+    <w:rPr>
+      <w:rFonts w:ascii="Segoe UI" w:hAnsi="Segoe UI" w:cs="Segoe UI"/>
+      <w:sz w:val="18"/>
+      <w:szCs w:val="18"/>
+    </w:rPr>
+  </w:style>
+  <w:style w:type="character" w:customStyle="1" w:styleId="TextodegloboCar">
+    <w:name w:val="Texto de globo Car"/>
+    <w:basedOn w:val="Fuentedeprrafopredeter"/>
+    <w:link w:val="Textodeglobo"/>
+    <w:uiPriority w:val="99"/>
+    <w:semiHidden/>
+    <w:rsid w:val="00EE4B99"/>
+    <w:rPr>
+      <w:rFonts w:ascii="Segoe UI" w:hAnsi="Segoe UI" w:cs="Segoe UI"/>
+      <w:sz w:val="18"/>
+      <w:szCs w:val="18"/>
+    </w:rPr>
+  </w:style>
 </w:styles>
 </file>
 
@@ -4750,7 +5157,7 @@
 </file>
 
 <file path=customXml/itemProps1.xml><?xml version="1.0" encoding="utf-8"?>
-<ds:datastoreItem xmlns:ds="http://schemas.openxmlformats.org/officeDocument/2006/customXml" ds:itemID="{AD20111D-DCB8-4854-B32A-CFBAD3C13BAE}">
+<ds:datastoreItem xmlns:ds="http://schemas.openxmlformats.org/officeDocument/2006/customXml" ds:itemID="{E5695AE9-E8B8-4962-87E9-B8E9D33072DF}">
   <ds:schemaRefs>
     <ds:schemaRef ds:uri="http://schemas.openxmlformats.org/officeDocument/2006/bibliography"/>
   </ds:schemaRefs>

</xml_diff>

<commit_message>
pruebas y punto 6
</commit_message>
<xml_diff>
--- a/Documentacion/IT_Proyecto.docx
+++ b/Documentacion/IT_Proyecto.docx
@@ -42,12 +42,14 @@
           <w:rFonts w:cstheme="minorHAnsi"/>
         </w:rPr>
       </w:pPr>
+      <w:proofErr w:type="spellStart"/>
       <w:r>
         <w:rPr>
           <w:rFonts w:cstheme="minorHAnsi"/>
         </w:rPr>
         <w:t>Lynoda</w:t>
       </w:r>
+      <w:proofErr w:type="spellEnd"/>
       <w:r>
         <w:rPr>
           <w:rFonts w:cstheme="minorHAnsi"/>
@@ -226,29 +228,45 @@
         </w:rPr>
         <w:t xml:space="preserve">El usuario podrá </w:t>
       </w:r>
+      <w:proofErr w:type="spellStart"/>
       <w:r>
         <w:rPr>
           <w:rFonts w:cstheme="minorHAnsi"/>
         </w:rPr>
         <w:t>loguearse</w:t>
       </w:r>
+      <w:proofErr w:type="spellEnd"/>
       <w:r>
         <w:rPr>
           <w:rFonts w:cstheme="minorHAnsi"/>
         </w:rPr>
-        <w:t xml:space="preserve"> en el sistema y pasará a ser un usuario log</w:t>
-      </w:r>
+        <w:t xml:space="preserve"> en el sistema y pasará a ser un usuario </w:t>
+      </w:r>
+      <w:proofErr w:type="spellStart"/>
       <w:r>
         <w:rPr>
           <w:rFonts w:cstheme="minorHAnsi"/>
         </w:rPr>
+        <w:t>log</w:t>
+      </w:r>
+      <w:r>
+        <w:rPr>
+          <w:rFonts w:cstheme="minorHAnsi"/>
+        </w:rPr>
         <w:t>u</w:t>
       </w:r>
       <w:r>
         <w:rPr>
           <w:rFonts w:cstheme="minorHAnsi"/>
         </w:rPr>
-        <w:t>eado o usuario administrador.</w:t>
+        <w:t>eado</w:t>
+      </w:r>
+      <w:proofErr w:type="spellEnd"/>
+      <w:r>
+        <w:rPr>
+          <w:rFonts w:cstheme="minorHAnsi"/>
+        </w:rPr>
+        <w:t xml:space="preserve"> o usuario administrador.</w:t>
       </w:r>
       <w:r>
         <w:rPr>
@@ -268,19 +286,33 @@
         <w:rPr>
           <w:rFonts w:cstheme="minorHAnsi"/>
         </w:rPr>
-        <w:t>Los usuarios log</w:t>
-      </w:r>
+        <w:t xml:space="preserve">Los usuarios </w:t>
+      </w:r>
+      <w:proofErr w:type="spellStart"/>
       <w:r>
         <w:rPr>
           <w:rFonts w:cstheme="minorHAnsi"/>
         </w:rPr>
+        <w:t>log</w:t>
+      </w:r>
+      <w:r>
+        <w:rPr>
+          <w:rFonts w:cstheme="minorHAnsi"/>
+        </w:rPr>
         <w:t>u</w:t>
       </w:r>
       <w:r>
         <w:rPr>
           <w:rFonts w:cstheme="minorHAnsi"/>
         </w:rPr>
-        <w:t xml:space="preserve">eados, podrán </w:t>
+        <w:t>eados</w:t>
+      </w:r>
+      <w:proofErr w:type="spellEnd"/>
+      <w:r>
+        <w:rPr>
+          <w:rFonts w:cstheme="minorHAnsi"/>
+        </w:rPr>
+        <w:t xml:space="preserve">, podrán </w:t>
       </w:r>
       <w:r>
         <w:rPr>
@@ -330,7 +362,21 @@
         <w:rPr>
           <w:rFonts w:cstheme="minorHAnsi"/>
         </w:rPr>
-        <w:t>Un usuario logueado podrá suscribirse a distintas publicaciones, mostrándose en la página principal de usuario las novedades que hubiera en estas.</w:t>
+        <w:t xml:space="preserve">Un usuario </w:t>
+      </w:r>
+      <w:proofErr w:type="spellStart"/>
+      <w:r>
+        <w:rPr>
+          <w:rFonts w:cstheme="minorHAnsi"/>
+        </w:rPr>
+        <w:t>logueado</w:t>
+      </w:r>
+      <w:proofErr w:type="spellEnd"/>
+      <w:r>
+        <w:rPr>
+          <w:rFonts w:cstheme="minorHAnsi"/>
+        </w:rPr>
+        <w:t xml:space="preserve"> podrá suscribirse a distintas publicaciones, mostrándose en la página principal de usuario las novedades que hubiera en estas.</w:t>
       </w:r>
     </w:p>
     <w:p>
@@ -350,7 +396,21 @@
         <w:rPr>
           <w:rFonts w:cstheme="minorHAnsi"/>
         </w:rPr>
-        <w:t>otros usuarios logueados en el sistema.</w:t>
+        <w:t xml:space="preserve">otros usuarios </w:t>
+      </w:r>
+      <w:proofErr w:type="spellStart"/>
+      <w:r>
+        <w:rPr>
+          <w:rFonts w:cstheme="minorHAnsi"/>
+        </w:rPr>
+        <w:t>logueados</w:t>
+      </w:r>
+      <w:proofErr w:type="spellEnd"/>
+      <w:r>
+        <w:rPr>
+          <w:rFonts w:cstheme="minorHAnsi"/>
+        </w:rPr>
+        <w:t xml:space="preserve"> en el sistema.</w:t>
       </w:r>
     </w:p>
     <w:p>
@@ -413,7 +473,25 @@
           <w:color w:val="3366CC"/>
           <w:sz w:val="24"/>
         </w:rPr>
-        <w:t>Objetivo 1 – Login de usuarios:</w:t>
+        <w:t xml:space="preserve">Objetivo 1 – </w:t>
+      </w:r>
+      <w:proofErr w:type="spellStart"/>
+      <w:r>
+        <w:rPr>
+          <w:rFonts w:asciiTheme="majorHAnsi" w:hAnsiTheme="majorHAnsi" w:cstheme="majorHAnsi"/>
+          <w:color w:val="3366CC"/>
+          <w:sz w:val="24"/>
+        </w:rPr>
+        <w:t>Login</w:t>
+      </w:r>
+      <w:proofErr w:type="spellEnd"/>
+      <w:r>
+        <w:rPr>
+          <w:rFonts w:asciiTheme="majorHAnsi" w:hAnsiTheme="majorHAnsi" w:cstheme="majorHAnsi"/>
+          <w:color w:val="3366CC"/>
+          <w:sz w:val="24"/>
+        </w:rPr>
+        <w:t xml:space="preserve"> de usuarios:</w:t>
       </w:r>
     </w:p>
     <w:p>
@@ -618,7 +696,7 @@
     <w:p/>
     <w:p>
       <w:pPr>
-        <w:pStyle w:val="Prrafodelista"/>
+        <w:pStyle w:val="Ttulo1"/>
         <w:numPr>
           <w:ilvl w:val="0"/>
           <w:numId w:val="13"/>
@@ -679,7 +757,15 @@
     </w:p>
     <w:p>
       <w:r>
-        <w:t>El proyecto está divido en dos sistemas, el primero que será la aplicación en sí, con la lógica de negocio, y el segundo, que es un web service que proporciona el acceso a los datos que usa el primero.</w:t>
+        <w:t xml:space="preserve">El proyecto está divido en dos sistemas, el primero que será la aplicación en sí, con la lógica de negocio, y el segundo, que es un web </w:t>
+      </w:r>
+      <w:proofErr w:type="spellStart"/>
+      <w:r>
+        <w:t>service</w:t>
+      </w:r>
+      <w:proofErr w:type="spellEnd"/>
+      <w:r>
+        <w:t xml:space="preserve"> que proporciona el acceso a los datos que usa el primero.</w:t>
       </w:r>
     </w:p>
     <w:p>
@@ -722,9 +808,22 @@
           <w:numId w:val="1"/>
         </w:numPr>
       </w:pPr>
+      <w:proofErr w:type="spellStart"/>
       <w:r>
         <w:lastRenderedPageBreak/>
-        <w:t>Action Proxy: Se comunica directamente con la vista, recoge los envíos en formularios de la vista y llama a el Action correspondiente en función de la llamada recibida.</w:t>
+        <w:t>Action</w:t>
+      </w:r>
+      <w:proofErr w:type="spellEnd"/>
+      <w:r>
+        <w:t xml:space="preserve"> Proxy: Se comunica directamente con la vista, recoge los envíos en formularios de la vista y llama a el </w:t>
+      </w:r>
+      <w:proofErr w:type="spellStart"/>
+      <w:r>
+        <w:t>Action</w:t>
+      </w:r>
+      <w:proofErr w:type="spellEnd"/>
+      <w:r>
+        <w:t xml:space="preserve"> correspondiente en función de la llamada recibida.</w:t>
       </w:r>
     </w:p>
     <w:p>
@@ -735,8 +834,21 @@
           <w:numId w:val="1"/>
         </w:numPr>
       </w:pPr>
-      <w:r>
-        <w:t>Action Support: Clase java que se comunica con directamente con la capa de modelo, haciendo uso de esta para persistir o recoger datos.</w:t>
+      <w:proofErr w:type="spellStart"/>
+      <w:r>
+        <w:t>Action</w:t>
+      </w:r>
+      <w:proofErr w:type="spellEnd"/>
+      <w:r>
+        <w:t xml:space="preserve"> </w:t>
+      </w:r>
+      <w:proofErr w:type="spellStart"/>
+      <w:r>
+        <w:t>Support</w:t>
+      </w:r>
+      <w:proofErr w:type="spellEnd"/>
+      <w:r>
+        <w:t>: Clase java que se comunica con directamente con la capa de modelo, haciendo uso de esta para persistir o recoger datos.</w:t>
       </w:r>
     </w:p>
     <w:p>
@@ -759,8 +871,29 @@
           <w:numId w:val="1"/>
         </w:numPr>
       </w:pPr>
-      <w:r>
-        <w:t>EntityJersey: Entidad creada a partir de la información proporcionada por el WADL del web service, que contiene los métodos implementados en el web service del que hace uso.</w:t>
+      <w:proofErr w:type="spellStart"/>
+      <w:r>
+        <w:t>EntityJersey</w:t>
+      </w:r>
+      <w:proofErr w:type="spellEnd"/>
+      <w:r>
+        <w:t xml:space="preserve">: Entidad creada a partir de la información proporcionada por el WADL del web </w:t>
+      </w:r>
+      <w:proofErr w:type="spellStart"/>
+      <w:r>
+        <w:t>service</w:t>
+      </w:r>
+      <w:proofErr w:type="spellEnd"/>
+      <w:r>
+        <w:t xml:space="preserve">, que contiene los métodos implementados en el web </w:t>
+      </w:r>
+      <w:proofErr w:type="spellStart"/>
+      <w:r>
+        <w:t>service</w:t>
+      </w:r>
+      <w:proofErr w:type="spellEnd"/>
+      <w:r>
+        <w:t xml:space="preserve"> del que hace uso.</w:t>
       </w:r>
     </w:p>
     <w:p>
@@ -771,24 +904,72 @@
           <w:numId w:val="1"/>
         </w:numPr>
       </w:pPr>
-      <w:r>
-        <w:t>Entity: Entidad que contiene los métodos y atributos de las entidades reales de la base de datos. Son usadas para la encapsulación de los datos recibidos o enviados al web service a través de una entidad EntityJersey.</w:t>
+      <w:proofErr w:type="spellStart"/>
+      <w:r>
+        <w:t>Entity</w:t>
+      </w:r>
+      <w:proofErr w:type="spellEnd"/>
+      <w:r>
+        <w:t xml:space="preserve">: Entidad que contiene los métodos y atributos de las entidades reales de la base de datos. Son usadas para la encapsulación de los datos recibidos o enviados al web </w:t>
+      </w:r>
+      <w:proofErr w:type="spellStart"/>
+      <w:r>
+        <w:t>service</w:t>
+      </w:r>
+      <w:proofErr w:type="spellEnd"/>
+      <w:r>
+        <w:t xml:space="preserve"> a través de una entidad </w:t>
+      </w:r>
+      <w:proofErr w:type="spellStart"/>
+      <w:r>
+        <w:t>EntityJersey</w:t>
+      </w:r>
+      <w:proofErr w:type="spellEnd"/>
+      <w:r>
+        <w:t>.</w:t>
       </w:r>
     </w:p>
     <w:p>
       <w:r>
-        <w:t xml:space="preserve">El Web Service </w:t>
-      </w:r>
-      <w:r>
-        <w:t>es de tipo REST. Se ha decidido usar este tipo de web service por la facilidad de uso en comparación a SOAP, ya que REST se encarga de acceder a la base de datos por sí sólo, sin necesidad de otro framework como hibernate. S</w:t>
-      </w:r>
-      <w:r>
-        <w:t>e encarga del acceso a la base de datos que nutre la aplicación, y dentr</w:t>
-      </w:r>
-      <w:bookmarkStart w:id="0" w:name="_GoBack"/>
-      <w:bookmarkEnd w:id="0"/>
-      <w:r>
-        <w:t>o de éste encontramos distintos componentes:</w:t>
+        <w:t xml:space="preserve">El Web </w:t>
+      </w:r>
+      <w:proofErr w:type="spellStart"/>
+      <w:r>
+        <w:t>Service</w:t>
+      </w:r>
+      <w:proofErr w:type="spellEnd"/>
+      <w:r>
+        <w:t xml:space="preserve"> </w:t>
+      </w:r>
+      <w:r>
+        <w:t xml:space="preserve">es de tipo REST. Se ha decidido usar este tipo de web </w:t>
+      </w:r>
+      <w:proofErr w:type="spellStart"/>
+      <w:r>
+        <w:t>service</w:t>
+      </w:r>
+      <w:proofErr w:type="spellEnd"/>
+      <w:r>
+        <w:t xml:space="preserve"> por la facilidad de uso en comparación a SOAP, ya que REST se encarga de acceder a la base de datos por sí sólo, sin necesidad de otro </w:t>
+      </w:r>
+      <w:proofErr w:type="spellStart"/>
+      <w:r>
+        <w:t>framework</w:t>
+      </w:r>
+      <w:proofErr w:type="spellEnd"/>
+      <w:r>
+        <w:t xml:space="preserve"> como </w:t>
+      </w:r>
+      <w:proofErr w:type="spellStart"/>
+      <w:r>
+        <w:t>hibernate</w:t>
+      </w:r>
+      <w:proofErr w:type="spellEnd"/>
+      <w:r>
+        <w:t>. S</w:t>
+      </w:r>
+      <w:r>
+        <w:t>e encarga del acceso a la base de datos que nutre la aplicación, y dentro de éste encontramos distintos componentes:</w:t>
       </w:r>
     </w:p>
     <w:p>
@@ -799,14 +980,13 @@
           <w:numId w:val="11"/>
         </w:numPr>
       </w:pPr>
-      <w:r>
-        <w:t xml:space="preserve">Entity: </w:t>
-      </w:r>
-      <w:r>
-        <w:t xml:space="preserve">Entidad que contiene los métodos y atributos de las entidades reales de la base de datos. Son usadas para la encapsulación de los datos recibidos </w:t>
-      </w:r>
-      <w:r>
-        <w:t>desde la aplicación.</w:t>
+      <w:proofErr w:type="spellStart"/>
+      <w:r>
+        <w:t>Entity</w:t>
+      </w:r>
+      <w:proofErr w:type="spellEnd"/>
+      <w:r>
+        <w:t>: Entidad que contiene los métodos y atributos de las entidades reales de la base de datos. Son usadas para la encapsulación de los datos recibidos desde la aplicación.</w:t>
       </w:r>
     </w:p>
     <w:p>
@@ -817,8 +997,21 @@
           <w:numId w:val="11"/>
         </w:numPr>
       </w:pPr>
-      <w:r>
-        <w:t>EntityFacadeREST: Clase java que accede directamente a la base de datos mediante lenguaje JQPL. Usa las clases Entity para la encapsulación de los datos que entran o salen de la base de datos.</w:t>
+      <w:proofErr w:type="spellStart"/>
+      <w:r>
+        <w:t>EntityFacadeREST</w:t>
+      </w:r>
+      <w:proofErr w:type="spellEnd"/>
+      <w:r>
+        <w:t xml:space="preserve">: Clase java que accede directamente a la base de datos mediante lenguaje JQPL. Usa las clases </w:t>
+      </w:r>
+      <w:proofErr w:type="spellStart"/>
+      <w:r>
+        <w:t>Entity</w:t>
+      </w:r>
+      <w:proofErr w:type="spellEnd"/>
+      <w:r>
+        <w:t xml:space="preserve"> para la encapsulación de los datos que entran o salen de la base de datos.</w:t>
       </w:r>
     </w:p>
     <w:p>
@@ -829,8 +1022,21 @@
           <w:numId w:val="11"/>
         </w:numPr>
       </w:pPr>
-      <w:r>
-        <w:t xml:space="preserve">BCrypt: Clase java que proporciona funcionalidades para encriptar y comprobar claves del que hace uso las entidades EntityFacadeREST. </w:t>
+      <w:proofErr w:type="spellStart"/>
+      <w:r>
+        <w:t>BCrypt</w:t>
+      </w:r>
+      <w:proofErr w:type="spellEnd"/>
+      <w:r>
+        <w:t xml:space="preserve">: Clase java que proporciona funcionalidades para encriptar y comprobar claves del que hace uso las entidades </w:t>
+      </w:r>
+      <w:proofErr w:type="spellStart"/>
+      <w:r>
+        <w:t>EntityFacadeREST</w:t>
+      </w:r>
+      <w:proofErr w:type="spellEnd"/>
+      <w:r>
+        <w:t xml:space="preserve">. </w:t>
       </w:r>
       <w:r>
         <w:br w:type="page"/>
@@ -859,11 +1065,13 @@
           <w:numId w:val="13"/>
         </w:numPr>
       </w:pPr>
+      <w:bookmarkStart w:id="0" w:name="_GoBack"/>
       <w:r>
         <w:lastRenderedPageBreak/>
         <w:t>Diseño de la base de datos</w:t>
       </w:r>
     </w:p>
+    <w:bookmarkEnd w:id="0"/>
     <w:p>
       <w:pPr>
         <w:jc w:val="center"/>
@@ -996,9 +1204,11 @@
           <w:numId w:val="5"/>
         </w:numPr>
       </w:pPr>
+      <w:proofErr w:type="spellStart"/>
       <w:r>
         <w:t>publicacion</w:t>
       </w:r>
+      <w:proofErr w:type="spellEnd"/>
       <w:r>
         <w:t xml:space="preserve">: </w:t>
       </w:r>
@@ -1014,9 +1224,11 @@
           <w:numId w:val="5"/>
         </w:numPr>
       </w:pPr>
+      <w:proofErr w:type="spellStart"/>
       <w:r>
         <w:t>tematica</w:t>
       </w:r>
+      <w:proofErr w:type="spellEnd"/>
       <w:r>
         <w:t xml:space="preserve">: </w:t>
       </w:r>
@@ -1136,9 +1348,11 @@
       <w:r>
         <w:t>usuario-</w:t>
       </w:r>
+      <w:proofErr w:type="spellStart"/>
       <w:r>
         <w:t>publicacion</w:t>
       </w:r>
+      <w:proofErr w:type="spellEnd"/>
       <w:r>
         <w:t xml:space="preserve"> (vota): Un usuario votará una publicación, quedándose así registrado el voto, y a su vez, la publicación está relacionada con el voto emitido por el usuario.</w:t>
       </w:r>
@@ -1154,9 +1368,11 @@
       <w:r>
         <w:t>usuario-</w:t>
       </w:r>
+      <w:proofErr w:type="spellStart"/>
       <w:r>
         <w:t>publicacion</w:t>
       </w:r>
+      <w:proofErr w:type="spellEnd"/>
       <w:r>
         <w:t xml:space="preserve"> (escribe): Una publicación estará relacionada con un único usuario, señalando que éste último es el autor de dicha publicación.</w:t>
       </w:r>
@@ -1181,9 +1397,11 @@
           <w:numId w:val="6"/>
         </w:numPr>
       </w:pPr>
+      <w:proofErr w:type="spellStart"/>
       <w:r>
         <w:t>publicacion</w:t>
       </w:r>
+      <w:proofErr w:type="spellEnd"/>
       <w:r>
         <w:t>-comentario: Un comentario está relacionado con una publicación determinada, dejando constancia de que comentario pertenece a que publicación.</w:t>
       </w:r>
@@ -1196,9 +1414,11 @@
           <w:numId w:val="6"/>
         </w:numPr>
       </w:pPr>
+      <w:proofErr w:type="spellStart"/>
       <w:r>
         <w:t>publicacion</w:t>
       </w:r>
+      <w:proofErr w:type="spellEnd"/>
       <w:r>
         <w:t>-temática: una publicación está relacionada con una temática, dejando constancia de que temática pertenece a que publicación.</w:t>
       </w:r>
@@ -1365,8 +1585,13 @@
             <w:tcW w:w="1985" w:type="dxa"/>
           </w:tcPr>
           <w:p>
-            <w:r>
-              <w:t>INT(11) PK</w:t>
+            <w:proofErr w:type="gramStart"/>
+            <w:r>
+              <w:t>INT(</w:t>
+            </w:r>
+            <w:proofErr w:type="gramEnd"/>
+            <w:r>
+              <w:t>11) PK</w:t>
             </w:r>
           </w:p>
         </w:tc>
@@ -1397,8 +1622,13 @@
             <w:tcW w:w="1985" w:type="dxa"/>
           </w:tcPr>
           <w:p>
-            <w:r>
-              <w:t>VARCHAR(50)</w:t>
+            <w:proofErr w:type="gramStart"/>
+            <w:r>
+              <w:t>VARCHAR(</w:t>
+            </w:r>
+            <w:proofErr w:type="gramEnd"/>
+            <w:r>
+              <w:t>50)</w:t>
             </w:r>
           </w:p>
         </w:tc>
@@ -1429,8 +1659,13 @@
             <w:tcW w:w="1985" w:type="dxa"/>
           </w:tcPr>
           <w:p>
-            <w:r>
-              <w:t>VARCHAR(100)</w:t>
+            <w:proofErr w:type="gramStart"/>
+            <w:r>
+              <w:t>VARCHAR(</w:t>
+            </w:r>
+            <w:proofErr w:type="gramEnd"/>
+            <w:r>
+              <w:t>100)</w:t>
             </w:r>
           </w:p>
         </w:tc>
@@ -1451,9 +1686,11 @@
             <w:tcW w:w="1838" w:type="dxa"/>
           </w:tcPr>
           <w:p>
+            <w:proofErr w:type="spellStart"/>
             <w:r>
               <w:t>nickname</w:t>
             </w:r>
+            <w:proofErr w:type="spellEnd"/>
           </w:p>
         </w:tc>
         <w:tc>
@@ -1461,8 +1698,13 @@
             <w:tcW w:w="1985" w:type="dxa"/>
           </w:tcPr>
           <w:p>
-            <w:r>
-              <w:t>VARCHAR(50)</w:t>
+            <w:proofErr w:type="gramStart"/>
+            <w:r>
+              <w:t>VARCHAR(</w:t>
+            </w:r>
+            <w:proofErr w:type="gramEnd"/>
+            <w:r>
+              <w:t>50)</w:t>
             </w:r>
           </w:p>
         </w:tc>
@@ -1472,7 +1714,15 @@
           </w:tcPr>
           <w:p>
             <w:r>
-              <w:t>Nick name del usuario</w:t>
+              <w:t xml:space="preserve">Nick </w:t>
+            </w:r>
+            <w:proofErr w:type="spellStart"/>
+            <w:r>
+              <w:t>name</w:t>
+            </w:r>
+            <w:proofErr w:type="spellEnd"/>
+            <w:r>
+              <w:t xml:space="preserve"> del usuario</w:t>
             </w:r>
           </w:p>
         </w:tc>
@@ -1483,9 +1733,11 @@
             <w:tcW w:w="1838" w:type="dxa"/>
           </w:tcPr>
           <w:p>
+            <w:proofErr w:type="spellStart"/>
             <w:r>
               <w:t>password</w:t>
             </w:r>
+            <w:proofErr w:type="spellEnd"/>
           </w:p>
         </w:tc>
         <w:tc>
@@ -1493,8 +1745,13 @@
             <w:tcW w:w="1985" w:type="dxa"/>
           </w:tcPr>
           <w:p>
-            <w:r>
-              <w:t>VARCHAR(500)</w:t>
+            <w:proofErr w:type="gramStart"/>
+            <w:r>
+              <w:t>VARCHAR(</w:t>
+            </w:r>
+            <w:proofErr w:type="gramEnd"/>
+            <w:r>
+              <w:t>500)</w:t>
             </w:r>
           </w:p>
         </w:tc>
@@ -1525,8 +1782,13 @@
             <w:tcW w:w="1985" w:type="dxa"/>
           </w:tcPr>
           <w:p>
-            <w:r>
-              <w:t>VARCHAR(100)</w:t>
+            <w:proofErr w:type="gramStart"/>
+            <w:r>
+              <w:t>VARCHAR(</w:t>
+            </w:r>
+            <w:proofErr w:type="gramEnd"/>
+            <w:r>
+              <w:t>100)</w:t>
             </w:r>
           </w:p>
         </w:tc>
@@ -1557,8 +1819,13 @@
             <w:tcW w:w="1985" w:type="dxa"/>
           </w:tcPr>
           <w:p>
-            <w:r>
-              <w:t>TINYINT(1)</w:t>
+            <w:proofErr w:type="gramStart"/>
+            <w:r>
+              <w:t>TINYINT(</w:t>
+            </w:r>
+            <w:proofErr w:type="gramEnd"/>
+            <w:r>
+              <w:t>1)</w:t>
             </w:r>
           </w:p>
         </w:tc>
@@ -1579,9 +1846,11 @@
             <w:tcW w:w="1838" w:type="dxa"/>
           </w:tcPr>
           <w:p>
+            <w:proofErr w:type="spellStart"/>
             <w:r>
               <w:t>fecha_nacimiento</w:t>
             </w:r>
+            <w:proofErr w:type="spellEnd"/>
           </w:p>
         </w:tc>
         <w:tc>
@@ -1682,8 +1951,13 @@
             <w:tcW w:w="1985" w:type="dxa"/>
           </w:tcPr>
           <w:p>
-            <w:r>
-              <w:t>INT(11) PK</w:t>
+            <w:proofErr w:type="gramStart"/>
+            <w:r>
+              <w:t>INT(</w:t>
+            </w:r>
+            <w:proofErr w:type="gramEnd"/>
+            <w:r>
+              <w:t>11) PK</w:t>
             </w:r>
           </w:p>
         </w:tc>
@@ -1714,8 +1988,13 @@
             <w:tcW w:w="1985" w:type="dxa"/>
           </w:tcPr>
           <w:p>
-            <w:r>
-              <w:t>VARCHAR(50)</w:t>
+            <w:proofErr w:type="gramStart"/>
+            <w:r>
+              <w:t>VARCHAR(</w:t>
+            </w:r>
+            <w:proofErr w:type="gramEnd"/>
+            <w:r>
+              <w:t>50)</w:t>
             </w:r>
           </w:p>
         </w:tc>
@@ -1736,12 +2015,14 @@
             <w:tcW w:w="1838" w:type="dxa"/>
           </w:tcPr>
           <w:p>
+            <w:proofErr w:type="spellStart"/>
             <w:r>
               <w:t>f</w:t>
             </w:r>
             <w:r>
               <w:t>echa_hora</w:t>
             </w:r>
+            <w:proofErr w:type="spellEnd"/>
           </w:p>
         </w:tc>
         <w:tc>
@@ -1838,12 +2119,14 @@
             <w:tcW w:w="1838" w:type="dxa"/>
           </w:tcPr>
           <w:p>
+            <w:proofErr w:type="spellStart"/>
             <w:r>
               <w:t>i</w:t>
             </w:r>
             <w:r>
               <w:t>d_usuario</w:t>
             </w:r>
+            <w:proofErr w:type="spellEnd"/>
           </w:p>
         </w:tc>
         <w:tc>
@@ -1851,8 +2134,13 @@
             <w:tcW w:w="1985" w:type="dxa"/>
           </w:tcPr>
           <w:p>
-            <w:r>
-              <w:t>INT(11) PK FK</w:t>
+            <w:proofErr w:type="gramStart"/>
+            <w:r>
+              <w:t>INT(</w:t>
+            </w:r>
+            <w:proofErr w:type="gramEnd"/>
+            <w:r>
+              <w:t>11) PK FK</w:t>
             </w:r>
           </w:p>
         </w:tc>
@@ -1873,12 +2161,11 @@
             <w:tcW w:w="1838" w:type="dxa"/>
           </w:tcPr>
           <w:p>
-            <w:r>
-              <w:t>i</w:t>
-            </w:r>
-            <w:r>
-              <w:t>d_chat</w:t>
-            </w:r>
+            <w:proofErr w:type="spellStart"/>
+            <w:r>
+              <w:t>id_chat</w:t>
+            </w:r>
+            <w:proofErr w:type="spellEnd"/>
           </w:p>
         </w:tc>
         <w:tc>
@@ -1886,8 +2173,13 @@
             <w:tcW w:w="1985" w:type="dxa"/>
           </w:tcPr>
           <w:p>
-            <w:r>
-              <w:t>INT(11) PK FK</w:t>
+            <w:proofErr w:type="gramStart"/>
+            <w:r>
+              <w:t>INT(</w:t>
+            </w:r>
+            <w:proofErr w:type="gramEnd"/>
+            <w:r>
+              <w:t>11) PK FK</w:t>
             </w:r>
           </w:p>
         </w:tc>
@@ -2012,8 +2304,13 @@
             <w:tcW w:w="1985" w:type="dxa"/>
           </w:tcPr>
           <w:p>
-            <w:r>
-              <w:t>INT(11) PK</w:t>
+            <w:proofErr w:type="gramStart"/>
+            <w:r>
+              <w:t>INT(</w:t>
+            </w:r>
+            <w:proofErr w:type="gramEnd"/>
+            <w:r>
+              <w:t>11) PK</w:t>
             </w:r>
           </w:p>
         </w:tc>
@@ -2044,8 +2341,13 @@
             <w:tcW w:w="1985" w:type="dxa"/>
           </w:tcPr>
           <w:p>
-            <w:r>
-              <w:t>VARCHAR(50</w:t>
+            <w:proofErr w:type="gramStart"/>
+            <w:r>
+              <w:t>VARCHAR(</w:t>
+            </w:r>
+            <w:proofErr w:type="gramEnd"/>
+            <w:r>
+              <w:t>50</w:t>
             </w:r>
             <w:r>
               <w:t>00</w:t>
@@ -2072,12 +2374,14 @@
             <w:tcW w:w="1838" w:type="dxa"/>
           </w:tcPr>
           <w:p>
+            <w:proofErr w:type="spellStart"/>
             <w:r>
               <w:t>f</w:t>
             </w:r>
             <w:r>
               <w:t>echa_hora</w:t>
             </w:r>
+            <w:proofErr w:type="spellEnd"/>
           </w:p>
         </w:tc>
         <w:tc>
@@ -2107,9 +2411,11 @@
             <w:tcW w:w="1838" w:type="dxa"/>
           </w:tcPr>
           <w:p>
+            <w:proofErr w:type="spellStart"/>
             <w:r>
               <w:t>Id_usuario</w:t>
             </w:r>
+            <w:proofErr w:type="spellEnd"/>
           </w:p>
         </w:tc>
         <w:tc>
@@ -2117,8 +2423,13 @@
             <w:tcW w:w="1985" w:type="dxa"/>
           </w:tcPr>
           <w:p>
-            <w:r>
-              <w:t>VARCHAR(50)</w:t>
+            <w:proofErr w:type="gramStart"/>
+            <w:r>
+              <w:t>VARCHAR(</w:t>
+            </w:r>
+            <w:proofErr w:type="gramEnd"/>
+            <w:r>
+              <w:t>50)</w:t>
             </w:r>
           </w:p>
         </w:tc>
@@ -2139,9 +2450,11 @@
             <w:tcW w:w="1838" w:type="dxa"/>
           </w:tcPr>
           <w:p>
+            <w:proofErr w:type="spellStart"/>
             <w:r>
               <w:t>Id_chat</w:t>
             </w:r>
+            <w:proofErr w:type="spellEnd"/>
           </w:p>
         </w:tc>
         <w:tc>
@@ -2149,8 +2462,13 @@
             <w:tcW w:w="1985" w:type="dxa"/>
           </w:tcPr>
           <w:p>
-            <w:r>
-              <w:t>VARCHAR(500)</w:t>
+            <w:proofErr w:type="gramStart"/>
+            <w:r>
+              <w:t>VARCHAR(</w:t>
+            </w:r>
+            <w:proofErr w:type="gramEnd"/>
+            <w:r>
+              <w:t>500)</w:t>
             </w:r>
           </w:p>
         </w:tc>
@@ -2181,8 +2499,13 @@
             <w:tcW w:w="1985" w:type="dxa"/>
           </w:tcPr>
           <w:p>
-            <w:r>
-              <w:t>TINYINT(1)</w:t>
+            <w:proofErr w:type="gramStart"/>
+            <w:r>
+              <w:t>TINYINT(</w:t>
+            </w:r>
+            <w:proofErr w:type="gramEnd"/>
+            <w:r>
+              <w:t>1)</w:t>
             </w:r>
           </w:p>
         </w:tc>
@@ -2277,8 +2600,13 @@
             <w:tcW w:w="1928" w:type="dxa"/>
           </w:tcPr>
           <w:p>
-            <w:r>
-              <w:t>INT(11) PK</w:t>
+            <w:proofErr w:type="gramStart"/>
+            <w:r>
+              <w:t>INT(</w:t>
+            </w:r>
+            <w:proofErr w:type="gramEnd"/>
+            <w:r>
+              <w:t>11) PK</w:t>
             </w:r>
           </w:p>
         </w:tc>
@@ -2302,12 +2630,14 @@
             <w:tcW w:w="2489" w:type="dxa"/>
           </w:tcPr>
           <w:p>
+            <w:proofErr w:type="spellStart"/>
             <w:r>
               <w:t>fecha_hora</w:t>
             </w:r>
             <w:r>
               <w:t>_modificacion</w:t>
             </w:r>
+            <w:proofErr w:type="spellEnd"/>
           </w:p>
         </w:tc>
         <w:tc>
@@ -2347,8 +2677,13 @@
             <w:tcW w:w="1928" w:type="dxa"/>
           </w:tcPr>
           <w:p>
-            <w:r>
-              <w:t>VARCHAR(5000</w:t>
+            <w:proofErr w:type="gramStart"/>
+            <w:r>
+              <w:t>VARCHAR(</w:t>
+            </w:r>
+            <w:proofErr w:type="gramEnd"/>
+            <w:r>
+              <w:t>5000</w:t>
             </w:r>
             <w:r>
               <w:t>)</w:t>
@@ -2372,9 +2707,11 @@
             <w:tcW w:w="2489" w:type="dxa"/>
           </w:tcPr>
           <w:p>
+            <w:proofErr w:type="spellStart"/>
             <w:r>
               <w:t>id_usuario</w:t>
             </w:r>
+            <w:proofErr w:type="spellEnd"/>
           </w:p>
         </w:tc>
         <w:tc>
@@ -2382,8 +2719,13 @@
             <w:tcW w:w="1928" w:type="dxa"/>
           </w:tcPr>
           <w:p>
-            <w:r>
-              <w:t>INT(11) FK</w:t>
+            <w:proofErr w:type="gramStart"/>
+            <w:r>
+              <w:t>INT(</w:t>
+            </w:r>
+            <w:proofErr w:type="gramEnd"/>
+            <w:r>
+              <w:t>11) FK</w:t>
             </w:r>
           </w:p>
         </w:tc>
@@ -2404,9 +2746,11 @@
             <w:tcW w:w="2489" w:type="dxa"/>
           </w:tcPr>
           <w:p>
+            <w:proofErr w:type="spellStart"/>
             <w:r>
               <w:t>id_publicacion</w:t>
             </w:r>
+            <w:proofErr w:type="spellEnd"/>
           </w:p>
         </w:tc>
         <w:tc>
@@ -2414,8 +2758,13 @@
             <w:tcW w:w="1928" w:type="dxa"/>
           </w:tcPr>
           <w:p>
-            <w:r>
-              <w:t>INT(11) FK</w:t>
+            <w:proofErr w:type="gramStart"/>
+            <w:r>
+              <w:t>INT(</w:t>
+            </w:r>
+            <w:proofErr w:type="gramEnd"/>
+            <w:r>
+              <w:t>11) FK</w:t>
             </w:r>
           </w:p>
         </w:tc>
@@ -2436,9 +2785,11 @@
             <w:tcW w:w="2489" w:type="dxa"/>
           </w:tcPr>
           <w:p>
+            <w:proofErr w:type="spellStart"/>
             <w:r>
               <w:t>fecha_hora_creacion</w:t>
             </w:r>
+            <w:proofErr w:type="spellEnd"/>
           </w:p>
         </w:tc>
         <w:tc>
@@ -2545,8 +2896,13 @@
             <w:tcW w:w="1985" w:type="dxa"/>
           </w:tcPr>
           <w:p>
-            <w:r>
-              <w:t>TINYINT(1)</w:t>
+            <w:proofErr w:type="gramStart"/>
+            <w:r>
+              <w:t>TINYINT(</w:t>
+            </w:r>
+            <w:proofErr w:type="gramEnd"/>
+            <w:r>
+              <w:t>1)</w:t>
             </w:r>
           </w:p>
         </w:tc>
@@ -2567,9 +2923,11 @@
             <w:tcW w:w="1838" w:type="dxa"/>
           </w:tcPr>
           <w:p>
+            <w:proofErr w:type="spellStart"/>
             <w:r>
               <w:t>fecha_hora</w:t>
             </w:r>
+            <w:proofErr w:type="spellEnd"/>
           </w:p>
         </w:tc>
         <w:tc>
@@ -2599,9 +2957,11 @@
             <w:tcW w:w="1838" w:type="dxa"/>
           </w:tcPr>
           <w:p>
+            <w:proofErr w:type="spellStart"/>
             <w:r>
               <w:t>id_usuario</w:t>
             </w:r>
+            <w:proofErr w:type="spellEnd"/>
           </w:p>
         </w:tc>
         <w:tc>
@@ -2609,8 +2969,13 @@
             <w:tcW w:w="1985" w:type="dxa"/>
           </w:tcPr>
           <w:p>
-            <w:r>
-              <w:t xml:space="preserve">INT(11) </w:t>
+            <w:proofErr w:type="gramStart"/>
+            <w:r>
+              <w:t>INT(</w:t>
+            </w:r>
+            <w:proofErr w:type="gramEnd"/>
+            <w:r>
+              <w:t xml:space="preserve">11) </w:t>
             </w:r>
             <w:r>
               <w:t>FK</w:t>
@@ -2634,9 +2999,11 @@
             <w:tcW w:w="1838" w:type="dxa"/>
           </w:tcPr>
           <w:p>
+            <w:proofErr w:type="spellStart"/>
             <w:r>
               <w:t>id_comentario</w:t>
             </w:r>
+            <w:proofErr w:type="spellEnd"/>
           </w:p>
         </w:tc>
         <w:tc>
@@ -2644,8 +3011,13 @@
             <w:tcW w:w="1985" w:type="dxa"/>
           </w:tcPr>
           <w:p>
-            <w:r>
-              <w:t xml:space="preserve">INT(11) </w:t>
+            <w:proofErr w:type="gramStart"/>
+            <w:r>
+              <w:t>INT(</w:t>
+            </w:r>
+            <w:proofErr w:type="gramEnd"/>
+            <w:r>
+              <w:t xml:space="preserve">11) </w:t>
             </w:r>
             <w:r>
               <w:t>FK</w:t>
@@ -2679,8 +3051,13 @@
             <w:tcW w:w="1985" w:type="dxa"/>
           </w:tcPr>
           <w:p>
-            <w:r>
-              <w:t>INT(11) PK</w:t>
+            <w:proofErr w:type="gramStart"/>
+            <w:r>
+              <w:t>INT(</w:t>
+            </w:r>
+            <w:proofErr w:type="gramEnd"/>
+            <w:r>
+              <w:t>11) PK</w:t>
             </w:r>
           </w:p>
         </w:tc>
@@ -2772,8 +3149,13 @@
             <w:tcW w:w="1475" w:type="dxa"/>
           </w:tcPr>
           <w:p>
-            <w:r>
-              <w:t>INT(11) PK</w:t>
+            <w:proofErr w:type="gramStart"/>
+            <w:r>
+              <w:t>INT(</w:t>
+            </w:r>
+            <w:proofErr w:type="gramEnd"/>
+            <w:r>
+              <w:t>11) PK</w:t>
             </w:r>
           </w:p>
         </w:tc>
@@ -2804,8 +3186,13 @@
             <w:tcW w:w="1475" w:type="dxa"/>
           </w:tcPr>
           <w:p>
-            <w:r>
-              <w:t>VARCHAR(500)</w:t>
+            <w:proofErr w:type="gramStart"/>
+            <w:r>
+              <w:t>VARCHAR(</w:t>
+            </w:r>
+            <w:proofErr w:type="gramEnd"/>
+            <w:r>
+              <w:t>500)</w:t>
             </w:r>
           </w:p>
         </w:tc>
@@ -2836,8 +3223,13 @@
             <w:tcW w:w="1475" w:type="dxa"/>
           </w:tcPr>
           <w:p>
-            <w:r>
-              <w:t>VARCHAR(5000)</w:t>
+            <w:proofErr w:type="gramStart"/>
+            <w:r>
+              <w:t>VARCHAR(</w:t>
+            </w:r>
+            <w:proofErr w:type="gramEnd"/>
+            <w:r>
+              <w:t>5000)</w:t>
             </w:r>
           </w:p>
         </w:tc>
@@ -2858,9 +3250,11 @@
             <w:tcW w:w="2489" w:type="dxa"/>
           </w:tcPr>
           <w:p>
+            <w:proofErr w:type="spellStart"/>
             <w:r>
               <w:t>fecha_hora_creacion</w:t>
             </w:r>
+            <w:proofErr w:type="spellEnd"/>
           </w:p>
         </w:tc>
         <w:tc>
@@ -2890,9 +3284,11 @@
             <w:tcW w:w="2489" w:type="dxa"/>
           </w:tcPr>
           <w:p>
+            <w:proofErr w:type="spellStart"/>
             <w:r>
               <w:t>fecha_hora_modificacion</w:t>
             </w:r>
+            <w:proofErr w:type="spellEnd"/>
           </w:p>
         </w:tc>
         <w:tc>
@@ -2932,8 +3328,13 @@
             <w:tcW w:w="1475" w:type="dxa"/>
           </w:tcPr>
           <w:p>
-            <w:r>
-              <w:t>VARCHAR(500)</w:t>
+            <w:proofErr w:type="gramStart"/>
+            <w:r>
+              <w:t>VARCHAR(</w:t>
+            </w:r>
+            <w:proofErr w:type="gramEnd"/>
+            <w:r>
+              <w:t>500)</w:t>
             </w:r>
           </w:p>
         </w:tc>
@@ -2954,9 +3355,11 @@
             <w:tcW w:w="2489" w:type="dxa"/>
           </w:tcPr>
           <w:p>
+            <w:proofErr w:type="spellStart"/>
             <w:r>
               <w:t>id_usuario</w:t>
             </w:r>
+            <w:proofErr w:type="spellEnd"/>
           </w:p>
         </w:tc>
         <w:tc>
@@ -2964,8 +3367,13 @@
             <w:tcW w:w="1475" w:type="dxa"/>
           </w:tcPr>
           <w:p>
-            <w:r>
-              <w:t>INT(11) FK</w:t>
+            <w:proofErr w:type="gramStart"/>
+            <w:r>
+              <w:t>INT(</w:t>
+            </w:r>
+            <w:proofErr w:type="gramEnd"/>
+            <w:r>
+              <w:t>11) FK</w:t>
             </w:r>
           </w:p>
         </w:tc>
@@ -2986,9 +3394,11 @@
             <w:tcW w:w="2489" w:type="dxa"/>
           </w:tcPr>
           <w:p>
+            <w:proofErr w:type="spellStart"/>
             <w:r>
               <w:t>id_tematica</w:t>
             </w:r>
+            <w:proofErr w:type="spellEnd"/>
           </w:p>
         </w:tc>
         <w:tc>
@@ -2996,8 +3406,13 @@
             <w:tcW w:w="1475" w:type="dxa"/>
           </w:tcPr>
           <w:p>
-            <w:r>
-              <w:t>INT(11) FK</w:t>
+            <w:proofErr w:type="gramStart"/>
+            <w:r>
+              <w:t>INT(</w:t>
+            </w:r>
+            <w:proofErr w:type="gramEnd"/>
+            <w:r>
+              <w:t>11) FK</w:t>
             </w:r>
           </w:p>
         </w:tc>
@@ -3028,8 +3443,13 @@
             <w:tcW w:w="1475" w:type="dxa"/>
           </w:tcPr>
           <w:p>
-            <w:r>
-              <w:t>VARCHAR(100)</w:t>
+            <w:proofErr w:type="gramStart"/>
+            <w:r>
+              <w:t>VARCHAR(</w:t>
+            </w:r>
+            <w:proofErr w:type="gramEnd"/>
+            <w:r>
+              <w:t>100)</w:t>
             </w:r>
           </w:p>
         </w:tc>
@@ -3121,8 +3541,13 @@
             <w:tcW w:w="1669" w:type="dxa"/>
           </w:tcPr>
           <w:p>
-            <w:r>
-              <w:t>TINYINT(1)</w:t>
+            <w:proofErr w:type="gramStart"/>
+            <w:r>
+              <w:t>TINYINT(</w:t>
+            </w:r>
+            <w:proofErr w:type="gramEnd"/>
+            <w:r>
+              <w:t>1)</w:t>
             </w:r>
           </w:p>
         </w:tc>
@@ -3143,9 +3568,11 @@
             <w:tcW w:w="2489" w:type="dxa"/>
           </w:tcPr>
           <w:p>
+            <w:proofErr w:type="spellStart"/>
             <w:r>
               <w:t>fecha_hora</w:t>
             </w:r>
+            <w:proofErr w:type="spellEnd"/>
           </w:p>
         </w:tc>
         <w:tc>
@@ -3181,9 +3608,11 @@
             <w:tcW w:w="2489" w:type="dxa"/>
           </w:tcPr>
           <w:p>
+            <w:proofErr w:type="spellStart"/>
             <w:r>
               <w:t>id_usuario</w:t>
             </w:r>
+            <w:proofErr w:type="spellEnd"/>
           </w:p>
         </w:tc>
         <w:tc>
@@ -3191,8 +3620,13 @@
             <w:tcW w:w="1669" w:type="dxa"/>
           </w:tcPr>
           <w:p>
-            <w:r>
-              <w:t>INT(11) FK</w:t>
+            <w:proofErr w:type="gramStart"/>
+            <w:r>
+              <w:t>INT(</w:t>
+            </w:r>
+            <w:proofErr w:type="gramEnd"/>
+            <w:r>
+              <w:t>11) FK</w:t>
             </w:r>
           </w:p>
         </w:tc>
@@ -3213,9 +3647,11 @@
             <w:tcW w:w="2489" w:type="dxa"/>
           </w:tcPr>
           <w:p>
+            <w:proofErr w:type="spellStart"/>
             <w:r>
               <w:t>id_publicación</w:t>
             </w:r>
+            <w:proofErr w:type="spellEnd"/>
           </w:p>
         </w:tc>
         <w:tc>
@@ -3223,8 +3659,13 @@
             <w:tcW w:w="1669" w:type="dxa"/>
           </w:tcPr>
           <w:p>
-            <w:r>
-              <w:t>INT(11) FK</w:t>
+            <w:proofErr w:type="gramStart"/>
+            <w:r>
+              <w:t>INT(</w:t>
+            </w:r>
+            <w:proofErr w:type="gramEnd"/>
+            <w:r>
+              <w:t>11) FK</w:t>
             </w:r>
           </w:p>
         </w:tc>
@@ -3255,8 +3696,13 @@
             <w:tcW w:w="1669" w:type="dxa"/>
           </w:tcPr>
           <w:p>
-            <w:r>
-              <w:t>INT(11) PK</w:t>
+            <w:proofErr w:type="gramStart"/>
+            <w:r>
+              <w:t>INT(</w:t>
+            </w:r>
+            <w:proofErr w:type="gramEnd"/>
+            <w:r>
+              <w:t>11) PK</w:t>
             </w:r>
           </w:p>
         </w:tc>
@@ -3336,8 +3782,13 @@
             <w:tcW w:w="1669" w:type="dxa"/>
           </w:tcPr>
           <w:p>
-            <w:r>
-              <w:t>INT(11) PK</w:t>
+            <w:proofErr w:type="gramStart"/>
+            <w:r>
+              <w:t>INT(</w:t>
+            </w:r>
+            <w:proofErr w:type="gramEnd"/>
+            <w:r>
+              <w:t>11) PK</w:t>
             </w:r>
           </w:p>
         </w:tc>
@@ -3358,9 +3809,11 @@
             <w:tcW w:w="2489" w:type="dxa"/>
           </w:tcPr>
           <w:p>
+            <w:proofErr w:type="spellStart"/>
             <w:r>
               <w:t>fecha_hora</w:t>
             </w:r>
+            <w:proofErr w:type="spellEnd"/>
           </w:p>
         </w:tc>
         <w:tc>
@@ -3390,9 +3843,11 @@
             <w:tcW w:w="2489" w:type="dxa"/>
           </w:tcPr>
           <w:p>
+            <w:proofErr w:type="spellStart"/>
             <w:r>
               <w:t>id_usuario</w:t>
             </w:r>
+            <w:proofErr w:type="spellEnd"/>
           </w:p>
         </w:tc>
         <w:tc>
@@ -3400,8 +3855,13 @@
             <w:tcW w:w="1669" w:type="dxa"/>
           </w:tcPr>
           <w:p>
-            <w:r>
-              <w:t>INT(11) FK</w:t>
+            <w:proofErr w:type="gramStart"/>
+            <w:r>
+              <w:t>INT(</w:t>
+            </w:r>
+            <w:proofErr w:type="gramEnd"/>
+            <w:r>
+              <w:t>11) FK</w:t>
             </w:r>
           </w:p>
         </w:tc>
@@ -3422,9 +3882,11 @@
             <w:tcW w:w="2489" w:type="dxa"/>
           </w:tcPr>
           <w:p>
+            <w:proofErr w:type="spellStart"/>
             <w:r>
               <w:t>id_publicación</w:t>
             </w:r>
+            <w:proofErr w:type="spellEnd"/>
           </w:p>
         </w:tc>
         <w:tc>
@@ -3432,8 +3894,13 @@
             <w:tcW w:w="1669" w:type="dxa"/>
           </w:tcPr>
           <w:p>
-            <w:r>
-              <w:t>INT(11) FK</w:t>
+            <w:proofErr w:type="gramStart"/>
+            <w:r>
+              <w:t>INT(</w:t>
+            </w:r>
+            <w:proofErr w:type="gramEnd"/>
+            <w:r>
+              <w:t>11) FK</w:t>
             </w:r>
           </w:p>
         </w:tc>
@@ -3525,8 +3992,13 @@
             <w:tcW w:w="1669" w:type="dxa"/>
           </w:tcPr>
           <w:p>
-            <w:r>
-              <w:t>INT(11) PK</w:t>
+            <w:proofErr w:type="gramStart"/>
+            <w:r>
+              <w:t>INT(</w:t>
+            </w:r>
+            <w:proofErr w:type="gramEnd"/>
+            <w:r>
+              <w:t>11) PK</w:t>
             </w:r>
           </w:p>
         </w:tc>
@@ -3557,8 +4029,13 @@
             <w:tcW w:w="1669" w:type="dxa"/>
           </w:tcPr>
           <w:p>
-            <w:r>
-              <w:t>VARCHAR(150)</w:t>
+            <w:proofErr w:type="gramStart"/>
+            <w:r>
+              <w:t>VARCHAR(</w:t>
+            </w:r>
+            <w:proofErr w:type="gramEnd"/>
+            <w:r>
+              <w:t>150)</w:t>
             </w:r>
           </w:p>
         </w:tc>
@@ -3589,8 +4066,13 @@
             <w:tcW w:w="1669" w:type="dxa"/>
           </w:tcPr>
           <w:p>
-            <w:r>
-              <w:t>VARCHAR(500)</w:t>
+            <w:proofErr w:type="gramStart"/>
+            <w:r>
+              <w:t>VARCHAR(</w:t>
+            </w:r>
+            <w:proofErr w:type="gramEnd"/>
+            <w:r>
+              <w:t>500)</w:t>
             </w:r>
           </w:p>
         </w:tc>
@@ -5477,6 +5959,7 @@
   <w:style w:type="character" w:default="1" w:styleId="Fuentedeprrafopredeter">
     <w:name w:val="Default Paragraph Font"/>
     <w:uiPriority w:val="1"/>
+    <w:semiHidden/>
     <w:unhideWhenUsed/>
   </w:style>
   <w:style w:type="table" w:default="1" w:styleId="Tablanormal">
@@ -5944,7 +6427,7 @@
 </file>
 
 <file path=customXml/itemProps1.xml><?xml version="1.0" encoding="utf-8"?>
-<ds:datastoreItem xmlns:ds="http://schemas.openxmlformats.org/officeDocument/2006/customXml" ds:itemID="{EFDA70FD-E623-4AA4-AE8D-B9C513B01437}">
+<ds:datastoreItem xmlns:ds="http://schemas.openxmlformats.org/officeDocument/2006/customXml" ds:itemID="{860CFD84-7811-439D-901C-3F83455094F8}">
   <ds:schemaRefs>
     <ds:schemaRef ds:uri="http://schemas.openxmlformats.org/officeDocument/2006/bibliography"/>
   </ds:schemaRefs>

</xml_diff>